<commit_message>
paper sections: data cleaning, analysis, research question, dataset, methodology
</commit_message>
<xml_diff>
--- a/final_paper.docx
+++ b/final_paper.docx
@@ -43,14 +43,20 @@
         <w:rPr>
           <w:rFonts w:ascii="Times New Roman" w:hAnsi="Times New Roman" w:cs="Times New Roman"/>
         </w:rPr>
-        <w:t xml:space="preserve"> informed of a </w:t>
+        <w:t xml:space="preserve"> informed of </w:t>
       </w:r>
       <w:proofErr w:type="gramStart"/>
       <w:r>
         <w:rPr>
           <w:rFonts w:ascii="Times New Roman" w:hAnsi="Times New Roman" w:cs="Times New Roman"/>
         </w:rPr>
-        <w:t>number</w:t>
+        <w:t xml:space="preserve">a </w:t>
+      </w:r>
+      <w:r>
+        <w:rPr>
+          <w:rFonts w:ascii="Times New Roman" w:hAnsi="Times New Roman" w:cs="Times New Roman"/>
+        </w:rPr>
+        <w:t>number of</w:t>
       </w:r>
       <w:proofErr w:type="gramEnd"/>
       <w:r>
@@ -404,21 +410,73 @@
         <w:rPr>
           <w:rFonts w:ascii="Times New Roman" w:hAnsi="Times New Roman" w:cs="Times New Roman"/>
         </w:rPr>
-        <w:t xml:space="preserve">US saw first case of delta variant of covid in </w:t>
-      </w:r>
-      <w:proofErr w:type="gramStart"/>
-      <w:r>
-        <w:rPr>
-          <w:rFonts w:ascii="Times New Roman" w:hAnsi="Times New Roman" w:cs="Times New Roman"/>
-        </w:rPr>
-        <w:t>march</w:t>
-      </w:r>
-      <w:proofErr w:type="gramEnd"/>
-      <w:r>
-        <w:rPr>
-          <w:rFonts w:ascii="Times New Roman" w:hAnsi="Times New Roman" w:cs="Times New Roman"/>
-        </w:rPr>
-        <w:t xml:space="preserve">, 2021 and started seeing a growth in covid cases again. </w:t>
+        <w:t xml:space="preserve">The </w:t>
+      </w:r>
+      <w:r>
+        <w:rPr>
+          <w:rFonts w:ascii="Times New Roman" w:hAnsi="Times New Roman" w:cs="Times New Roman"/>
+        </w:rPr>
+        <w:t>US saw</w:t>
+      </w:r>
+      <w:r>
+        <w:rPr>
+          <w:rFonts w:ascii="Times New Roman" w:hAnsi="Times New Roman" w:cs="Times New Roman"/>
+        </w:rPr>
+        <w:t xml:space="preserve"> the</w:t>
+      </w:r>
+      <w:r>
+        <w:rPr>
+          <w:rFonts w:ascii="Times New Roman" w:hAnsi="Times New Roman" w:cs="Times New Roman"/>
+        </w:rPr>
+        <w:t xml:space="preserve"> first case of </w:t>
+      </w:r>
+      <w:r>
+        <w:rPr>
+          <w:rFonts w:ascii="Times New Roman" w:hAnsi="Times New Roman" w:cs="Times New Roman"/>
+        </w:rPr>
+        <w:t>the D</w:t>
+      </w:r>
+      <w:r>
+        <w:rPr>
+          <w:rFonts w:ascii="Times New Roman" w:hAnsi="Times New Roman" w:cs="Times New Roman"/>
+        </w:rPr>
+        <w:t xml:space="preserve">elta variant of </w:t>
+      </w:r>
+      <w:r>
+        <w:rPr>
+          <w:rFonts w:ascii="Times New Roman" w:hAnsi="Times New Roman" w:cs="Times New Roman"/>
+        </w:rPr>
+        <w:t>COVID</w:t>
+      </w:r>
+      <w:r>
+        <w:rPr>
+          <w:rFonts w:ascii="Times New Roman" w:hAnsi="Times New Roman" w:cs="Times New Roman"/>
+        </w:rPr>
+        <w:t xml:space="preserve"> in </w:t>
+      </w:r>
+      <w:r>
+        <w:rPr>
+          <w:rFonts w:ascii="Times New Roman" w:hAnsi="Times New Roman" w:cs="Times New Roman"/>
+        </w:rPr>
+        <w:t>M</w:t>
+      </w:r>
+      <w:r>
+        <w:rPr>
+          <w:rFonts w:ascii="Times New Roman" w:hAnsi="Times New Roman" w:cs="Times New Roman"/>
+        </w:rPr>
+        <w:t>arch</w:t>
+      </w:r>
+      <w:r>
+        <w:rPr>
+          <w:rFonts w:ascii="Times New Roman" w:hAnsi="Times New Roman" w:cs="Times New Roman"/>
+        </w:rPr>
+        <w:t xml:space="preserve"> </w:t>
+      </w:r>
+      <w:r>
+        <w:rPr>
+          <w:rFonts w:ascii="Times New Roman" w:hAnsi="Times New Roman" w:cs="Times New Roman"/>
+        </w:rPr>
+        <w:t>2021 and started seeing a growth in covid cases again.</w:t>
       </w:r>
     </w:p>
     <w:p>
@@ -436,7 +494,13 @@
         <w:rPr>
           <w:rFonts w:ascii="Times New Roman" w:hAnsi="Times New Roman" w:cs="Times New Roman"/>
         </w:rPr>
-        <w:t>Thus, the interventions such as masks mandate, social distancing and lockdowns were very effective in containing the virus but planning on next steps after that is equally important.</w:t>
+        <w:t>I</w:t>
+      </w:r>
+      <w:r>
+        <w:rPr>
+          <w:rFonts w:ascii="Times New Roman" w:hAnsi="Times New Roman" w:cs="Times New Roman"/>
+        </w:rPr>
+        <w:t>nterventions such as masks mandate, social distancing and lockdowns were very effective in containing the virus but planning on next steps after that is equally important.</w:t>
       </w:r>
     </w:p>
     <w:p>
@@ -490,24 +554,24 @@
           <w:bCs/>
         </w:rPr>
       </w:pPr>
-      <w:r>
+    </w:p>
+    <w:p>
+      <w:pPr>
+        <w:spacing w:line="480" w:lineRule="auto"/>
         <w:rPr>
           <w:rFonts w:ascii="Times New Roman" w:hAnsi="Times New Roman" w:cs="Times New Roman"/>
           <w:b/>
           <w:bCs/>
         </w:rPr>
-        <w:t>Literature Review</w:t>
-      </w:r>
-    </w:p>
-    <w:p>
-      <w:pPr>
-        <w:spacing w:line="480" w:lineRule="auto"/>
+      </w:pPr>
+      <w:r>
         <w:rPr>
           <w:rFonts w:ascii="Times New Roman" w:hAnsi="Times New Roman" w:cs="Times New Roman"/>
           <w:b/>
           <w:bCs/>
         </w:rPr>
-      </w:pPr>
+        <w:t>Literature Review</w:t>
+      </w:r>
     </w:p>
     <w:p>
       <w:pPr>
@@ -518,12 +582,22 @@
           <w:bCs/>
         </w:rPr>
       </w:pPr>
-      <w:r>
+    </w:p>
+    <w:p>
+      <w:pPr>
+        <w:spacing w:line="480" w:lineRule="auto"/>
         <w:rPr>
           <w:rFonts w:ascii="Times New Roman" w:hAnsi="Times New Roman" w:cs="Times New Roman"/>
           <w:b/>
           <w:bCs/>
         </w:rPr>
+      </w:pPr>
+      <w:r>
+        <w:rPr>
+          <w:rFonts w:ascii="Times New Roman" w:hAnsi="Times New Roman" w:cs="Times New Roman"/>
+          <w:b/>
+          <w:bCs/>
+        </w:rPr>
         <w:t>Data Source and Methodology</w:t>
       </w:r>
     </w:p>
@@ -673,6 +747,16 @@
         </w:rPr>
         <w:t> for the dataset. While some variables are updated daily, others are updated weekly or periodically depending on the availability of data from the official sources.</w:t>
       </w:r>
+    </w:p>
+    <w:p>
+      <w:pPr>
+        <w:spacing w:line="480" w:lineRule="auto"/>
+        <w:rPr>
+          <w:rFonts w:ascii="Times New Roman" w:hAnsi="Times New Roman" w:cs="Times New Roman"/>
+          <w:b/>
+          <w:bCs/>
+        </w:rPr>
+      </w:pPr>
     </w:p>
     <w:p>
       <w:pPr>
@@ -822,20 +906,14 @@
         <w:rPr>
           <w:rFonts w:ascii="Times New Roman" w:hAnsi="Times New Roman" w:cs="Times New Roman"/>
         </w:rPr>
+        <w:lastRenderedPageBreak/>
         <w:t xml:space="preserve">We then looked at the null values contained in the </w:t>
       </w:r>
       <w:r>
         <w:rPr>
           <w:rFonts w:ascii="Times New Roman" w:hAnsi="Times New Roman" w:cs="Times New Roman"/>
         </w:rPr>
-        <w:t xml:space="preserve">data, and found that most columns did, in fact, contain null values. However, due to the nature of the data, we concluded that the null values for </w:t>
-      </w:r>
-      <w:r>
-        <w:rPr>
-          <w:rFonts w:ascii="Times New Roman" w:hAnsi="Times New Roman" w:cs="Times New Roman"/>
-        </w:rPr>
-        <w:lastRenderedPageBreak/>
-        <w:t xml:space="preserve">most columns were </w:t>
+        <w:t xml:space="preserve">data, and found that most columns did, in fact, contain null values. However, due to the nature of the data, we concluded that the null values for most columns were </w:t>
       </w:r>
       <w:proofErr w:type="gramStart"/>
       <w:r>
@@ -869,8 +947,22 @@
         <w:rPr>
           <w:rFonts w:ascii="Times New Roman" w:hAnsi="Times New Roman" w:cs="Times New Roman"/>
         </w:rPr>
-        <w:t xml:space="preserve"> column which measures how fast the virus is spreading. For this column, a null value indicated that we did not have enough data to calculate the correct rate, which  </w:t>
-      </w:r>
+        <w:t xml:space="preserve"> column which measures how fast the virus is spreading. For this column, a null value indicated that we did not have enough data to calculate the correct rate, which </w:t>
+      </w:r>
+      <w:r>
+        <w:rPr>
+          <w:rFonts w:ascii="Times New Roman" w:hAnsi="Times New Roman" w:cs="Times New Roman"/>
+        </w:rPr>
+        <w:t>was not the same as saying that the reproduction rate was 0. For this reason, we left the null values in this column. At this point we were ready to proceed with our analysis.</w:t>
+      </w:r>
+    </w:p>
+    <w:p>
+      <w:pPr>
+        <w:spacing w:line="480" w:lineRule="auto"/>
+        <w:rPr>
+          <w:rFonts w:ascii="Times New Roman" w:hAnsi="Times New Roman" w:cs="Times New Roman"/>
+        </w:rPr>
+      </w:pPr>
     </w:p>
     <w:p>
       <w:pPr>
@@ -907,129 +999,518 @@
         <w:rPr>
           <w:rFonts w:ascii="Times New Roman" w:hAnsi="Times New Roman" w:cs="Times New Roman"/>
         </w:rPr>
-        <w:t>given the implementation of various intervention measures, we will add indicator columns to understand which measures were in place for each observation. Specifically, we will look at when social distancing measures were implemented, stay at home orders were issued, mask mandates were announced, and vaccinations became available, the Delta variant appeared.</w:t>
-      </w:r>
-    </w:p>
-    <w:p>
-      <w:pPr>
-        <w:spacing w:line="480" w:lineRule="auto"/>
-        <w:rPr>
-          <w:rFonts w:ascii="Times New Roman" w:hAnsi="Times New Roman" w:cs="Times New Roman"/>
-        </w:rPr>
-      </w:pPr>
-    </w:p>
-    <w:p>
-      <w:pPr>
-        <w:spacing w:line="480" w:lineRule="auto"/>
-        <w:rPr>
-          <w:rFonts w:ascii="Times New Roman" w:hAnsi="Times New Roman" w:cs="Times New Roman"/>
-        </w:rPr>
-      </w:pPr>
-      <w:r>
-        <w:rPr>
-          <w:rFonts w:ascii="Times New Roman" w:hAnsi="Times New Roman" w:cs="Times New Roman"/>
-        </w:rPr>
-        <w:t>According to the Kaiser Family Foundation, the first stay at home order was announced in King County in Washington state on March 4, 2020</w:t>
-      </w:r>
-    </w:p>
-    <w:p>
-      <w:pPr>
-        <w:spacing w:line="480" w:lineRule="auto"/>
-        <w:rPr>
-          <w:rFonts w:ascii="Times New Roman" w:hAnsi="Times New Roman" w:cs="Times New Roman"/>
-        </w:rPr>
-      </w:pPr>
-      <w:r>
-        <w:rPr>
-          <w:rFonts w:ascii="Times New Roman" w:hAnsi="Times New Roman" w:cs="Times New Roman"/>
-        </w:rPr>
-        <w:t>According to NPR, the White House announced social distancing guidelines on March 16, 2020.</w:t>
-      </w:r>
-    </w:p>
-    <w:p>
-      <w:pPr>
-        <w:spacing w:line="480" w:lineRule="auto"/>
-        <w:rPr>
-          <w:rFonts w:ascii="Times New Roman" w:hAnsi="Times New Roman" w:cs="Times New Roman"/>
-        </w:rPr>
-      </w:pPr>
-      <w:r>
-        <w:rPr>
-          <w:rFonts w:ascii="Times New Roman" w:hAnsi="Times New Roman" w:cs="Times New Roman"/>
-        </w:rPr>
-        <w:t>According to Wikipedia, the CDC issued the first federal guidance recommending non-medical face coverings to be worn on April 3, 2020.</w:t>
-      </w:r>
-    </w:p>
-    <w:p>
-      <w:pPr>
-        <w:spacing w:line="480" w:lineRule="auto"/>
-        <w:rPr>
-          <w:rFonts w:ascii="Times New Roman" w:hAnsi="Times New Roman" w:cs="Times New Roman"/>
-        </w:rPr>
-      </w:pPr>
-      <w:r>
-        <w:rPr>
-          <w:rFonts w:ascii="Times New Roman" w:hAnsi="Times New Roman" w:cs="Times New Roman"/>
-        </w:rPr>
-        <w:t xml:space="preserve">According to the FDA, the first Emergency Use Authorization for a COVID vaccine was granted on December 11, </w:t>
-      </w:r>
-      <w:proofErr w:type="gramStart"/>
-      <w:r>
-        <w:rPr>
-          <w:rFonts w:ascii="Times New Roman" w:hAnsi="Times New Roman" w:cs="Times New Roman"/>
-        </w:rPr>
-        <w:t>2020</w:t>
-      </w:r>
-      <w:proofErr w:type="gramEnd"/>
-      <w:r>
-        <w:rPr>
-          <w:rFonts w:ascii="Times New Roman" w:hAnsi="Times New Roman" w:cs="Times New Roman"/>
-        </w:rPr>
-        <w:t xml:space="preserve"> for the Pfizer-BioNTech Vaccine. -According to the </w:t>
+        <w:t>given the implementation of various intervention measures</w:t>
+      </w:r>
+      <w:r>
+        <w:rPr>
+          <w:rFonts w:ascii="Times New Roman" w:hAnsi="Times New Roman" w:cs="Times New Roman"/>
+        </w:rPr>
+        <w:t>.</w:t>
+      </w:r>
+      <w:r>
+        <w:rPr>
+          <w:rFonts w:ascii="Times New Roman" w:hAnsi="Times New Roman" w:cs="Times New Roman"/>
+        </w:rPr>
+        <w:t xml:space="preserve"> Specifically, we </w:t>
+      </w:r>
+      <w:r>
+        <w:rPr>
+          <w:rFonts w:ascii="Times New Roman" w:hAnsi="Times New Roman" w:cs="Times New Roman"/>
+        </w:rPr>
+        <w:t>examined</w:t>
+      </w:r>
+      <w:r>
+        <w:rPr>
+          <w:rFonts w:ascii="Times New Roman" w:hAnsi="Times New Roman" w:cs="Times New Roman"/>
+        </w:rPr>
+        <w:t xml:space="preserve"> when social distancing measures were implemented, stay at home orders were issued, mask mandates were announced, vaccinations became available,</w:t>
+      </w:r>
+      <w:r>
+        <w:rPr>
+          <w:rFonts w:ascii="Times New Roman" w:hAnsi="Times New Roman" w:cs="Times New Roman"/>
+        </w:rPr>
+        <w:t xml:space="preserve"> and</w:t>
+      </w:r>
+      <w:r>
+        <w:rPr>
+          <w:rFonts w:ascii="Times New Roman" w:hAnsi="Times New Roman" w:cs="Times New Roman"/>
+        </w:rPr>
+        <w:t xml:space="preserve"> the Delta variant appeared.</w:t>
+      </w:r>
+      <w:r>
+        <w:rPr>
+          <w:rFonts w:ascii="Times New Roman" w:hAnsi="Times New Roman" w:cs="Times New Roman"/>
+        </w:rPr>
+        <w:t xml:space="preserve"> To do this, we had to find specific dates for these milestones:</w:t>
+      </w:r>
+    </w:p>
+    <w:p>
+      <w:pPr>
+        <w:numPr>
+          <w:ilvl w:val="0"/>
+          <w:numId w:val="4"/>
+        </w:numPr>
+        <w:spacing w:line="480" w:lineRule="auto"/>
+        <w:rPr>
+          <w:rFonts w:ascii="Times New Roman" w:hAnsi="Times New Roman" w:cs="Times New Roman"/>
+        </w:rPr>
+      </w:pPr>
+      <w:r>
+        <w:rPr>
+          <w:rFonts w:ascii="Times New Roman" w:hAnsi="Times New Roman" w:cs="Times New Roman"/>
+        </w:rPr>
+        <w:t>According to the </w:t>
+      </w:r>
+      <w:hyperlink r:id="rId8" w:history="1">
+        <w:r>
+          <w:rPr>
+            <w:rStyle w:val="Hyperlink"/>
+            <w:rFonts w:ascii="Times New Roman" w:hAnsi="Times New Roman" w:cs="Times New Roman"/>
+          </w:rPr>
+          <w:t>Kaiser Family Foundation</w:t>
+        </w:r>
+      </w:hyperlink>
+      <w:r>
+        <w:rPr>
+          <w:rFonts w:ascii="Times New Roman" w:hAnsi="Times New Roman" w:cs="Times New Roman"/>
+        </w:rPr>
+        <w:t>, the first stay at home order was announced in King County in Washington state on March 4, 2020</w:t>
+      </w:r>
+      <w:r>
+        <w:rPr>
+          <w:rFonts w:ascii="Times New Roman" w:hAnsi="Times New Roman" w:cs="Times New Roman"/>
+        </w:rPr>
+        <w:t>.</w:t>
+      </w:r>
+    </w:p>
+    <w:p>
+      <w:pPr>
+        <w:numPr>
+          <w:ilvl w:val="0"/>
+          <w:numId w:val="4"/>
+        </w:numPr>
+        <w:spacing w:line="480" w:lineRule="auto"/>
+        <w:rPr>
+          <w:rFonts w:ascii="Times New Roman" w:hAnsi="Times New Roman" w:cs="Times New Roman"/>
+        </w:rPr>
+      </w:pPr>
+      <w:r>
+        <w:rPr>
+          <w:rFonts w:ascii="Times New Roman" w:hAnsi="Times New Roman" w:cs="Times New Roman"/>
+        </w:rPr>
+        <w:t>According to </w:t>
+      </w:r>
+      <w:hyperlink r:id="rId9" w:history="1">
+        <w:r>
+          <w:rPr>
+            <w:rStyle w:val="Hyperlink"/>
+            <w:rFonts w:ascii="Times New Roman" w:hAnsi="Times New Roman" w:cs="Times New Roman"/>
+          </w:rPr>
+          <w:t>NPR</w:t>
+        </w:r>
+      </w:hyperlink>
+      <w:r>
+        <w:rPr>
+          <w:rFonts w:ascii="Times New Roman" w:hAnsi="Times New Roman" w:cs="Times New Roman"/>
+        </w:rPr>
+        <w:t>, the White House announced social distancing guidelines on March 16, 2020.</w:t>
+      </w:r>
+    </w:p>
+    <w:p>
+      <w:pPr>
+        <w:numPr>
+          <w:ilvl w:val="0"/>
+          <w:numId w:val="4"/>
+        </w:numPr>
+        <w:spacing w:line="480" w:lineRule="auto"/>
+        <w:rPr>
+          <w:rFonts w:ascii="Times New Roman" w:hAnsi="Times New Roman" w:cs="Times New Roman"/>
+        </w:rPr>
+      </w:pPr>
+      <w:r>
+        <w:rPr>
+          <w:rFonts w:ascii="Times New Roman" w:hAnsi="Times New Roman" w:cs="Times New Roman"/>
+        </w:rPr>
+        <w:t>According to </w:t>
+      </w:r>
+      <w:hyperlink r:id="rId10" w:anchor="Timeline" w:history="1">
+        <w:r>
+          <w:rPr>
+            <w:rStyle w:val="Hyperlink"/>
+            <w:rFonts w:ascii="Times New Roman" w:hAnsi="Times New Roman" w:cs="Times New Roman"/>
+          </w:rPr>
+          <w:t>Wikipedia</w:t>
+        </w:r>
+      </w:hyperlink>
+      <w:r>
+        <w:rPr>
+          <w:rFonts w:ascii="Times New Roman" w:hAnsi="Times New Roman" w:cs="Times New Roman"/>
+        </w:rPr>
+        <w:t>, the CDC issued the first federal guidance recommending non-medical face coverings to be worn on April 3, 2020.</w:t>
+      </w:r>
+    </w:p>
+    <w:p>
+      <w:pPr>
+        <w:numPr>
+          <w:ilvl w:val="0"/>
+          <w:numId w:val="4"/>
+        </w:numPr>
+        <w:spacing w:line="480" w:lineRule="auto"/>
+        <w:rPr>
+          <w:rFonts w:ascii="Times New Roman" w:hAnsi="Times New Roman" w:cs="Times New Roman"/>
+        </w:rPr>
+      </w:pPr>
+      <w:r>
+        <w:rPr>
+          <w:rFonts w:ascii="Times New Roman" w:hAnsi="Times New Roman" w:cs="Times New Roman"/>
+        </w:rPr>
+        <w:lastRenderedPageBreak/>
+        <w:t>According to the </w:t>
+      </w:r>
+      <w:hyperlink r:id="rId11" w:anchor=":~:text=On%20December%2011%2C%202020,%29%20of%20a%20vaccine." w:history="1">
+        <w:r>
+          <w:rPr>
+            <w:rStyle w:val="Hyperlink"/>
+            <w:rFonts w:ascii="Times New Roman" w:hAnsi="Times New Roman" w:cs="Times New Roman"/>
+          </w:rPr>
+          <w:t>FDA</w:t>
+        </w:r>
+      </w:hyperlink>
+      <w:r>
+        <w:rPr>
+          <w:rFonts w:ascii="Times New Roman" w:hAnsi="Times New Roman" w:cs="Times New Roman"/>
+        </w:rPr>
+        <w:t>, the first Emergency Use Authorization for a COVID vaccine was granted on December 11, 2020 for the Pfizer-BioNTech Vaccine.</w:t>
+      </w:r>
+    </w:p>
+    <w:p>
+      <w:pPr>
+        <w:numPr>
+          <w:ilvl w:val="0"/>
+          <w:numId w:val="4"/>
+        </w:numPr>
+        <w:spacing w:line="480" w:lineRule="auto"/>
+        <w:rPr>
+          <w:rFonts w:ascii="Times New Roman" w:hAnsi="Times New Roman" w:cs="Times New Roman"/>
+        </w:rPr>
+      </w:pPr>
+      <w:r>
+        <w:rPr>
+          <w:rFonts w:ascii="Times New Roman" w:hAnsi="Times New Roman" w:cs="Times New Roman"/>
+        </w:rPr>
+        <w:t>According to the </w:t>
       </w:r>
       <w:proofErr w:type="spellStart"/>
       <w:r>
         <w:rPr>
           <w:rFonts w:ascii="Times New Roman" w:hAnsi="Times New Roman" w:cs="Times New Roman"/>
         </w:rPr>
+        <w:fldChar w:fldCharType="begin"/>
+      </w:r>
+      <w:r>
+        <w:rPr>
+          <w:rFonts w:ascii="Times New Roman" w:hAnsi="Times New Roman" w:cs="Times New Roman"/>
+        </w:rPr>
+        <w:instrText xml:space="preserve"> HYPERLINK "https://www.nytimes.com/2021/06/22/health/delta-variant-covid.html" </w:instrText>
+      </w:r>
+      <w:r>
+        <w:rPr>
+          <w:rFonts w:ascii="Times New Roman" w:hAnsi="Times New Roman" w:cs="Times New Roman"/>
+        </w:rPr>
+        <w:fldChar w:fldCharType="separate"/>
+      </w:r>
+      <w:r>
+        <w:rPr>
+          <w:rStyle w:val="Hyperlink"/>
+          <w:rFonts w:ascii="Times New Roman" w:hAnsi="Times New Roman" w:cs="Times New Roman"/>
+        </w:rPr>
         <w:t>The</w:t>
       </w:r>
       <w:proofErr w:type="spellEnd"/>
       <w:r>
         <w:rPr>
-          <w:rFonts w:ascii="Times New Roman" w:hAnsi="Times New Roman" w:cs="Times New Roman"/>
-        </w:rPr>
-        <w:t xml:space="preserve"> NY Times, the Delta variant was first identified in the United States in March 2021.</w:t>
-      </w:r>
-    </w:p>
-    <w:p>
-      <w:pPr>
-        <w:spacing w:line="480" w:lineRule="auto"/>
-        <w:rPr>
-          <w:rFonts w:ascii="Times New Roman" w:hAnsi="Times New Roman" w:cs="Times New Roman"/>
-        </w:rPr>
-      </w:pPr>
-      <w:r>
-        <w:rPr>
-          <w:rFonts w:ascii="Times New Roman" w:hAnsi="Times New Roman" w:cs="Times New Roman"/>
-        </w:rPr>
-        <w:lastRenderedPageBreak/>
-        <w:t xml:space="preserve">On July 27, </w:t>
-      </w:r>
-      <w:proofErr w:type="gramStart"/>
-      <w:r>
-        <w:rPr>
-          <w:rFonts w:ascii="Times New Roman" w:hAnsi="Times New Roman" w:cs="Times New Roman"/>
-        </w:rPr>
-        <w:t>2021</w:t>
-      </w:r>
-      <w:proofErr w:type="gramEnd"/>
-      <w:r>
-        <w:rPr>
-          <w:rFonts w:ascii="Times New Roman" w:hAnsi="Times New Roman" w:cs="Times New Roman"/>
-        </w:rPr>
-        <w:t xml:space="preserve"> the CDC released updated guidance on the need for urgently increasing COVID-19 vaccination coverage and a recommendation for everyone in areas of substantial or high transmission to wear a mask in public indoor places, even if they are fully vaccinated.</w:t>
-      </w:r>
+          <w:rStyle w:val="Hyperlink"/>
+          <w:rFonts w:ascii="Times New Roman" w:hAnsi="Times New Roman" w:cs="Times New Roman"/>
+        </w:rPr>
+        <w:t xml:space="preserve"> NY Times</w:t>
+      </w:r>
+      <w:r>
+        <w:rPr>
+          <w:rFonts w:ascii="Times New Roman" w:hAnsi="Times New Roman" w:cs="Times New Roman"/>
+        </w:rPr>
+        <w:fldChar w:fldCharType="end"/>
+      </w:r>
+      <w:r>
+        <w:rPr>
+          <w:rFonts w:ascii="Times New Roman" w:hAnsi="Times New Roman" w:cs="Times New Roman"/>
+        </w:rPr>
+        <w:t>, the Delta variant was first identified in the United States in March 2021.</w:t>
+      </w:r>
+    </w:p>
+    <w:p>
+      <w:pPr>
+        <w:numPr>
+          <w:ilvl w:val="0"/>
+          <w:numId w:val="4"/>
+        </w:numPr>
+        <w:spacing w:line="480" w:lineRule="auto"/>
+        <w:rPr>
+          <w:rFonts w:ascii="Times New Roman" w:hAnsi="Times New Roman" w:cs="Times New Roman"/>
+        </w:rPr>
+      </w:pPr>
+      <w:r>
+        <w:rPr>
+          <w:rFonts w:ascii="Times New Roman" w:hAnsi="Times New Roman" w:cs="Times New Roman"/>
+        </w:rPr>
+        <w:t>On July 27, 2021 the </w:t>
+      </w:r>
+      <w:hyperlink r:id="rId12" w:history="1">
+        <w:r>
+          <w:rPr>
+            <w:rStyle w:val="Hyperlink"/>
+            <w:rFonts w:ascii="Times New Roman" w:hAnsi="Times New Roman" w:cs="Times New Roman"/>
+          </w:rPr>
+          <w:t>CDC</w:t>
+        </w:r>
+      </w:hyperlink>
+      <w:r>
+        <w:rPr>
+          <w:rFonts w:ascii="Times New Roman" w:hAnsi="Times New Roman" w:cs="Times New Roman"/>
+        </w:rPr>
+        <w:t> released updated guidance on the need for urgently increasing COVID-19 vaccination coverage and a recommendation for everyone in areas of substantial or high transmission to wear a mask in public indoor places, even if they are fully vaccinated.</w:t>
+      </w:r>
+    </w:p>
+    <w:p>
+      <w:pPr>
+        <w:spacing w:line="480" w:lineRule="auto"/>
+        <w:rPr>
+          <w:rFonts w:ascii="Times New Roman" w:hAnsi="Times New Roman" w:cs="Times New Roman"/>
+        </w:rPr>
+      </w:pPr>
+      <w:r>
+        <w:rPr>
+          <w:rFonts w:ascii="Times New Roman" w:hAnsi="Times New Roman" w:cs="Times New Roman"/>
+        </w:rPr>
+        <w:t>We then created new columns in our dataset to indicate which of these measures had been implemented for each observation.</w:t>
+      </w:r>
+      <w:r>
+        <w:rPr>
+          <w:rFonts w:ascii="Times New Roman" w:hAnsi="Times New Roman" w:cs="Times New Roman"/>
+        </w:rPr>
+        <w:t xml:space="preserve"> At this point, we were ready to being our analysis. We decided to explore the following relationships in our data:</w:t>
+      </w:r>
+    </w:p>
+    <w:p>
+      <w:pPr>
+        <w:pStyle w:val="ListParagraph"/>
+        <w:numPr>
+          <w:ilvl w:val="0"/>
+          <w:numId w:val="5"/>
+        </w:numPr>
+        <w:spacing w:line="480" w:lineRule="auto"/>
+        <w:rPr>
+          <w:rFonts w:ascii="Times New Roman" w:hAnsi="Times New Roman" w:cs="Times New Roman"/>
+        </w:rPr>
+      </w:pPr>
+      <w:r>
+        <w:rPr>
+          <w:rFonts w:ascii="Times New Roman" w:hAnsi="Times New Roman" w:cs="Times New Roman"/>
+        </w:rPr>
+        <w:t>Daily New Cases over time</w:t>
+      </w:r>
+    </w:p>
+    <w:p>
+      <w:pPr>
+        <w:pStyle w:val="ListParagraph"/>
+        <w:numPr>
+          <w:ilvl w:val="0"/>
+          <w:numId w:val="5"/>
+        </w:numPr>
+        <w:spacing w:line="480" w:lineRule="auto"/>
+        <w:rPr>
+          <w:rFonts w:ascii="Times New Roman" w:hAnsi="Times New Roman" w:cs="Times New Roman"/>
+        </w:rPr>
+      </w:pPr>
+      <w:r>
+        <w:rPr>
+          <w:rFonts w:ascii="Times New Roman" w:hAnsi="Times New Roman" w:cs="Times New Roman"/>
+        </w:rPr>
+        <w:t>Daily Deaths over time</w:t>
+      </w:r>
+    </w:p>
+    <w:p>
+      <w:pPr>
+        <w:pStyle w:val="ListParagraph"/>
+        <w:numPr>
+          <w:ilvl w:val="0"/>
+          <w:numId w:val="5"/>
+        </w:numPr>
+        <w:spacing w:line="480" w:lineRule="auto"/>
+        <w:rPr>
+          <w:rFonts w:ascii="Times New Roman" w:hAnsi="Times New Roman" w:cs="Times New Roman"/>
+        </w:rPr>
+      </w:pPr>
+      <w:r>
+        <w:rPr>
+          <w:rFonts w:ascii="Times New Roman" w:hAnsi="Times New Roman" w:cs="Times New Roman"/>
+        </w:rPr>
+        <w:t>Daily ICU Patients over time</w:t>
+      </w:r>
+    </w:p>
+    <w:p>
+      <w:pPr>
+        <w:pStyle w:val="ListParagraph"/>
+        <w:numPr>
+          <w:ilvl w:val="0"/>
+          <w:numId w:val="5"/>
+        </w:numPr>
+        <w:spacing w:line="480" w:lineRule="auto"/>
+        <w:rPr>
+          <w:rFonts w:ascii="Times New Roman" w:hAnsi="Times New Roman" w:cs="Times New Roman"/>
+        </w:rPr>
+      </w:pPr>
+      <w:r>
+        <w:rPr>
+          <w:rFonts w:ascii="Times New Roman" w:hAnsi="Times New Roman" w:cs="Times New Roman"/>
+        </w:rPr>
+        <w:t>Daily Hospitalizations over time</w:t>
+      </w:r>
+    </w:p>
+    <w:p>
+      <w:pPr>
+        <w:pStyle w:val="ListParagraph"/>
+        <w:numPr>
+          <w:ilvl w:val="0"/>
+          <w:numId w:val="5"/>
+        </w:numPr>
+        <w:spacing w:line="480" w:lineRule="auto"/>
+        <w:rPr>
+          <w:rFonts w:ascii="Times New Roman" w:hAnsi="Times New Roman" w:cs="Times New Roman"/>
+        </w:rPr>
+      </w:pPr>
+      <w:r>
+        <w:rPr>
+          <w:rFonts w:ascii="Times New Roman" w:hAnsi="Times New Roman" w:cs="Times New Roman"/>
+        </w:rPr>
+        <w:t>Reproduction Rate over time</w:t>
+      </w:r>
+    </w:p>
+    <w:p>
+      <w:pPr>
+        <w:pStyle w:val="ListParagraph"/>
+        <w:numPr>
+          <w:ilvl w:val="0"/>
+          <w:numId w:val="5"/>
+        </w:numPr>
+        <w:spacing w:line="480" w:lineRule="auto"/>
+        <w:rPr>
+          <w:rFonts w:ascii="Times New Roman" w:hAnsi="Times New Roman" w:cs="Times New Roman"/>
+        </w:rPr>
+      </w:pPr>
+      <w:r>
+        <w:rPr>
+          <w:rFonts w:ascii="Times New Roman" w:hAnsi="Times New Roman" w:cs="Times New Roman"/>
+        </w:rPr>
+        <w:t>Daily New Cases vs Number of Fully Vaccinated People</w:t>
+      </w:r>
+    </w:p>
+    <w:p>
+      <w:pPr>
+        <w:pStyle w:val="ListParagraph"/>
+        <w:numPr>
+          <w:ilvl w:val="0"/>
+          <w:numId w:val="5"/>
+        </w:numPr>
+        <w:spacing w:line="480" w:lineRule="auto"/>
+        <w:rPr>
+          <w:rFonts w:ascii="Times New Roman" w:hAnsi="Times New Roman" w:cs="Times New Roman"/>
+        </w:rPr>
+      </w:pPr>
+      <w:r>
+        <w:rPr>
+          <w:rFonts w:ascii="Times New Roman" w:hAnsi="Times New Roman" w:cs="Times New Roman"/>
+        </w:rPr>
+        <w:t>Daily New Cases vs Number of Vaccinated People (at least 1 dose)</w:t>
+      </w:r>
+    </w:p>
+    <w:p>
+      <w:pPr>
+        <w:pStyle w:val="ListParagraph"/>
+        <w:numPr>
+          <w:ilvl w:val="0"/>
+          <w:numId w:val="5"/>
+        </w:numPr>
+        <w:spacing w:line="480" w:lineRule="auto"/>
+        <w:rPr>
+          <w:rFonts w:ascii="Times New Roman" w:hAnsi="Times New Roman" w:cs="Times New Roman"/>
+        </w:rPr>
+      </w:pPr>
+      <w:r>
+        <w:rPr>
+          <w:rFonts w:ascii="Times New Roman" w:hAnsi="Times New Roman" w:cs="Times New Roman"/>
+        </w:rPr>
+        <w:t>Test Positivity Rate</w:t>
+      </w:r>
+      <w:r>
+        <w:rPr>
+          <w:rFonts w:ascii="Times New Roman" w:hAnsi="Times New Roman" w:cs="Times New Roman"/>
+        </w:rPr>
+        <w:t xml:space="preserve"> vs Number </w:t>
+      </w:r>
+      <w:r>
+        <w:rPr>
+          <w:rFonts w:ascii="Times New Roman" w:hAnsi="Times New Roman" w:cs="Times New Roman"/>
+        </w:rPr>
+        <w:t>of Fully Vaccinated People</w:t>
+      </w:r>
+    </w:p>
+    <w:p>
+      <w:pPr>
+        <w:pStyle w:val="ListParagraph"/>
+        <w:numPr>
+          <w:ilvl w:val="0"/>
+          <w:numId w:val="5"/>
+        </w:numPr>
+        <w:spacing w:line="480" w:lineRule="auto"/>
+        <w:rPr>
+          <w:rFonts w:ascii="Times New Roman" w:hAnsi="Times New Roman" w:cs="Times New Roman"/>
+        </w:rPr>
+      </w:pPr>
+      <w:r>
+        <w:rPr>
+          <w:rFonts w:ascii="Times New Roman" w:hAnsi="Times New Roman" w:cs="Times New Roman"/>
+        </w:rPr>
+        <w:t>Daily New Cases vs Policy Stringency Index</w:t>
+      </w:r>
+    </w:p>
+    <w:p>
+      <w:pPr>
+        <w:pStyle w:val="ListParagraph"/>
+        <w:numPr>
+          <w:ilvl w:val="0"/>
+          <w:numId w:val="5"/>
+        </w:numPr>
+        <w:spacing w:line="480" w:lineRule="auto"/>
+        <w:rPr>
+          <w:rFonts w:ascii="Times New Roman" w:hAnsi="Times New Roman" w:cs="Times New Roman"/>
+        </w:rPr>
+      </w:pPr>
+      <w:r>
+        <w:rPr>
+          <w:rFonts w:ascii="Times New Roman" w:hAnsi="Times New Roman" w:cs="Times New Roman"/>
+        </w:rPr>
+        <w:t>Overall correlation of all variables in the dataset</w:t>
+      </w:r>
+    </w:p>
+    <w:p>
+      <w:pPr>
+        <w:spacing w:line="480" w:lineRule="auto"/>
+        <w:rPr>
+          <w:rFonts w:ascii="Times New Roman" w:hAnsi="Times New Roman" w:cs="Times New Roman"/>
+          <w:b/>
+          <w:bCs/>
+        </w:rPr>
+      </w:pPr>
     </w:p>
     <w:p>
       <w:pPr>
@@ -1099,6 +1580,155 @@
 <file path=word/numbering.xml><?xml version="1.0" encoding="utf-8"?>
 <w:numbering xmlns:wpc="http://schemas.microsoft.com/office/word/2010/wordprocessingCanvas" xmlns:cx="http://schemas.microsoft.com/office/drawing/2014/chartex" xmlns:cx1="http://schemas.microsoft.com/office/drawing/2015/9/8/chartex" xmlns:cx2="http://schemas.microsoft.com/office/drawing/2015/10/21/chartex" xmlns:cx3="http://schemas.microsoft.com/office/drawing/2016/5/9/chartex" xmlns:cx4="http://schemas.microsoft.com/office/drawing/2016/5/10/chartex" xmlns:cx5="http://schemas.microsoft.com/office/drawing/2016/5/11/chartex" xmlns:cx6="http://schemas.microsoft.com/office/drawing/2016/5/12/chartex" xmlns:cx7="http://schemas.microsoft.com/office/drawing/2016/5/13/chartex" xmlns:cx8="http://schemas.microsoft.com/office/drawing/2016/5/14/chartex" xmlns:mc="http://schemas.openxmlformats.org/markup-compatibility/2006" xmlns:aink="http://schemas.microsoft.com/office/drawing/2016/ink" xmlns:am3d="http://schemas.microsoft.com/office/drawing/2017/model3d" xmlns:o="urn:schemas-microsoft-com:office:office" xmlns:r="http://schemas.openxmlformats.org/officeDocument/2006/relationships" xmlns:m="http://schemas.openxmlformats.org/officeDocument/2006/math" xmlns:v="urn:schemas-microsoft-com:vml" xmlns:wp14="http://schemas.microsoft.com/office/word/2010/wordprocessingDrawing" xmlns:wp="http://schemas.openxmlformats.org/drawingml/2006/wordprocessingDrawing" xmlns:w10="urn:schemas-microsoft-com:office:word" xmlns:w="http://schemas.openxmlformats.org/wordprocessingml/2006/main" xmlns:w14="http://schemas.microsoft.com/office/word/2010/wordml" xmlns:w15="http://schemas.microsoft.com/office/word/2012/wordml" xmlns:w16cex="http://schemas.microsoft.com/office/word/2018/wordml/cex" xmlns:w16cid="http://schemas.microsoft.com/office/word/2016/wordml/cid" xmlns:w16="http://schemas.microsoft.com/office/word/2018/wordml" xmlns:w16sdtdh="http://schemas.microsoft.com/office/word/2020/wordml/sdtdatahash" xmlns:w16se="http://schemas.microsoft.com/office/word/2015/wordml/symex" xmlns:wpg="http://schemas.microsoft.com/office/word/2010/wordprocessingGroup" xmlns:wpi="http://schemas.microsoft.com/office/word/2010/wordprocessingInk" xmlns:wne="http://schemas.microsoft.com/office/word/2006/wordml" xmlns:wps="http://schemas.microsoft.com/office/word/2010/wordprocessingShape" mc:Ignorable="w14 w15 w16se w16cid w16 w16cex w16sdtdh wp14">
   <w:abstractNum w:abstractNumId="0" w15:restartNumberingAfterBreak="0">
+    <w:nsid w:val="0C321C85"/>
+    <w:multiLevelType w:val="multilevel"/>
+    <w:tmpl w:val="81CAA586"/>
+    <w:lvl w:ilvl="0">
+      <w:start w:val="1"/>
+      <w:numFmt w:val="bullet"/>
+      <w:lvlText w:val=""/>
+      <w:lvlJc w:val="left"/>
+      <w:pPr>
+        <w:tabs>
+          <w:tab w:val="num" w:pos="720"/>
+        </w:tabs>
+        <w:ind w:left="720" w:hanging="360"/>
+      </w:pPr>
+      <w:rPr>
+        <w:rFonts w:ascii="Symbol" w:hAnsi="Symbol" w:hint="default"/>
+        <w:sz w:val="20"/>
+      </w:rPr>
+    </w:lvl>
+    <w:lvl w:ilvl="1" w:tentative="1">
+      <w:start w:val="1"/>
+      <w:numFmt w:val="bullet"/>
+      <w:lvlText w:val="o"/>
+      <w:lvlJc w:val="left"/>
+      <w:pPr>
+        <w:tabs>
+          <w:tab w:val="num" w:pos="1440"/>
+        </w:tabs>
+        <w:ind w:left="1440" w:hanging="360"/>
+      </w:pPr>
+      <w:rPr>
+        <w:rFonts w:ascii="Courier New" w:hAnsi="Courier New" w:hint="default"/>
+        <w:sz w:val="20"/>
+      </w:rPr>
+    </w:lvl>
+    <w:lvl w:ilvl="2" w:tentative="1">
+      <w:start w:val="1"/>
+      <w:numFmt w:val="bullet"/>
+      <w:lvlText w:val=""/>
+      <w:lvlJc w:val="left"/>
+      <w:pPr>
+        <w:tabs>
+          <w:tab w:val="num" w:pos="2160"/>
+        </w:tabs>
+        <w:ind w:left="2160" w:hanging="360"/>
+      </w:pPr>
+      <w:rPr>
+        <w:rFonts w:ascii="Wingdings" w:hAnsi="Wingdings" w:hint="default"/>
+        <w:sz w:val="20"/>
+      </w:rPr>
+    </w:lvl>
+    <w:lvl w:ilvl="3" w:tentative="1">
+      <w:start w:val="1"/>
+      <w:numFmt w:val="bullet"/>
+      <w:lvlText w:val=""/>
+      <w:lvlJc w:val="left"/>
+      <w:pPr>
+        <w:tabs>
+          <w:tab w:val="num" w:pos="2880"/>
+        </w:tabs>
+        <w:ind w:left="2880" w:hanging="360"/>
+      </w:pPr>
+      <w:rPr>
+        <w:rFonts w:ascii="Wingdings" w:hAnsi="Wingdings" w:hint="default"/>
+        <w:sz w:val="20"/>
+      </w:rPr>
+    </w:lvl>
+    <w:lvl w:ilvl="4" w:tentative="1">
+      <w:start w:val="1"/>
+      <w:numFmt w:val="bullet"/>
+      <w:lvlText w:val=""/>
+      <w:lvlJc w:val="left"/>
+      <w:pPr>
+        <w:tabs>
+          <w:tab w:val="num" w:pos="3600"/>
+        </w:tabs>
+        <w:ind w:left="3600" w:hanging="360"/>
+      </w:pPr>
+      <w:rPr>
+        <w:rFonts w:ascii="Wingdings" w:hAnsi="Wingdings" w:hint="default"/>
+        <w:sz w:val="20"/>
+      </w:rPr>
+    </w:lvl>
+    <w:lvl w:ilvl="5" w:tentative="1">
+      <w:start w:val="1"/>
+      <w:numFmt w:val="bullet"/>
+      <w:lvlText w:val=""/>
+      <w:lvlJc w:val="left"/>
+      <w:pPr>
+        <w:tabs>
+          <w:tab w:val="num" w:pos="4320"/>
+        </w:tabs>
+        <w:ind w:left="4320" w:hanging="360"/>
+      </w:pPr>
+      <w:rPr>
+        <w:rFonts w:ascii="Wingdings" w:hAnsi="Wingdings" w:hint="default"/>
+        <w:sz w:val="20"/>
+      </w:rPr>
+    </w:lvl>
+    <w:lvl w:ilvl="6" w:tentative="1">
+      <w:start w:val="1"/>
+      <w:numFmt w:val="bullet"/>
+      <w:lvlText w:val=""/>
+      <w:lvlJc w:val="left"/>
+      <w:pPr>
+        <w:tabs>
+          <w:tab w:val="num" w:pos="5040"/>
+        </w:tabs>
+        <w:ind w:left="5040" w:hanging="360"/>
+      </w:pPr>
+      <w:rPr>
+        <w:rFonts w:ascii="Wingdings" w:hAnsi="Wingdings" w:hint="default"/>
+        <w:sz w:val="20"/>
+      </w:rPr>
+    </w:lvl>
+    <w:lvl w:ilvl="7" w:tentative="1">
+      <w:start w:val="1"/>
+      <w:numFmt w:val="bullet"/>
+      <w:lvlText w:val=""/>
+      <w:lvlJc w:val="left"/>
+      <w:pPr>
+        <w:tabs>
+          <w:tab w:val="num" w:pos="5760"/>
+        </w:tabs>
+        <w:ind w:left="5760" w:hanging="360"/>
+      </w:pPr>
+      <w:rPr>
+        <w:rFonts w:ascii="Wingdings" w:hAnsi="Wingdings" w:hint="default"/>
+        <w:sz w:val="20"/>
+      </w:rPr>
+    </w:lvl>
+    <w:lvl w:ilvl="8" w:tentative="1">
+      <w:start w:val="1"/>
+      <w:numFmt w:val="bullet"/>
+      <w:lvlText w:val=""/>
+      <w:lvlJc w:val="left"/>
+      <w:pPr>
+        <w:tabs>
+          <w:tab w:val="num" w:pos="6480"/>
+        </w:tabs>
+        <w:ind w:left="6480" w:hanging="360"/>
+      </w:pPr>
+      <w:rPr>
+        <w:rFonts w:ascii="Wingdings" w:hAnsi="Wingdings" w:hint="default"/>
+        <w:sz w:val="20"/>
+      </w:rPr>
+    </w:lvl>
+  </w:abstractNum>
+  <w:abstractNum w:abstractNumId="1" w15:restartNumberingAfterBreak="0">
     <w:nsid w:val="286D2988"/>
     <w:multiLevelType w:val="hybridMultilevel"/>
     <w:tmpl w:val="3508F68E"/>
@@ -1211,7 +1841,7 @@
       </w:rPr>
     </w:lvl>
   </w:abstractNum>
-  <w:abstractNum w:abstractNumId="1" w15:restartNumberingAfterBreak="0">
+  <w:abstractNum w:abstractNumId="2" w15:restartNumberingAfterBreak="0">
     <w:nsid w:val="5009367F"/>
     <w:multiLevelType w:val="hybridMultilevel"/>
     <w:tmpl w:val="A45E582E"/>
@@ -1324,11 +1954,246 @@
       </w:rPr>
     </w:lvl>
   </w:abstractNum>
+  <w:abstractNum w:abstractNumId="3" w15:restartNumberingAfterBreak="0">
+    <w:nsid w:val="57436002"/>
+    <w:multiLevelType w:val="hybridMultilevel"/>
+    <w:tmpl w:val="F7FAE900"/>
+    <w:lvl w:ilvl="0" w:tplc="04090001">
+      <w:start w:val="1"/>
+      <w:numFmt w:val="bullet"/>
+      <w:lvlText w:val=""/>
+      <w:lvlJc w:val="left"/>
+      <w:pPr>
+        <w:ind w:left="720" w:hanging="360"/>
+      </w:pPr>
+      <w:rPr>
+        <w:rFonts w:ascii="Symbol" w:hAnsi="Symbol" w:hint="default"/>
+      </w:rPr>
+    </w:lvl>
+    <w:lvl w:ilvl="1" w:tplc="04090003" w:tentative="1">
+      <w:start w:val="1"/>
+      <w:numFmt w:val="bullet"/>
+      <w:lvlText w:val="o"/>
+      <w:lvlJc w:val="left"/>
+      <w:pPr>
+        <w:ind w:left="1440" w:hanging="360"/>
+      </w:pPr>
+      <w:rPr>
+        <w:rFonts w:ascii="Courier New" w:hAnsi="Courier New" w:cs="Courier New" w:hint="default"/>
+      </w:rPr>
+    </w:lvl>
+    <w:lvl w:ilvl="2" w:tplc="04090005" w:tentative="1">
+      <w:start w:val="1"/>
+      <w:numFmt w:val="bullet"/>
+      <w:lvlText w:val=""/>
+      <w:lvlJc w:val="left"/>
+      <w:pPr>
+        <w:ind w:left="2160" w:hanging="360"/>
+      </w:pPr>
+      <w:rPr>
+        <w:rFonts w:ascii="Wingdings" w:hAnsi="Wingdings" w:hint="default"/>
+      </w:rPr>
+    </w:lvl>
+    <w:lvl w:ilvl="3" w:tplc="04090001" w:tentative="1">
+      <w:start w:val="1"/>
+      <w:numFmt w:val="bullet"/>
+      <w:lvlText w:val=""/>
+      <w:lvlJc w:val="left"/>
+      <w:pPr>
+        <w:ind w:left="2880" w:hanging="360"/>
+      </w:pPr>
+      <w:rPr>
+        <w:rFonts w:ascii="Symbol" w:hAnsi="Symbol" w:hint="default"/>
+      </w:rPr>
+    </w:lvl>
+    <w:lvl w:ilvl="4" w:tplc="04090003" w:tentative="1">
+      <w:start w:val="1"/>
+      <w:numFmt w:val="bullet"/>
+      <w:lvlText w:val="o"/>
+      <w:lvlJc w:val="left"/>
+      <w:pPr>
+        <w:ind w:left="3600" w:hanging="360"/>
+      </w:pPr>
+      <w:rPr>
+        <w:rFonts w:ascii="Courier New" w:hAnsi="Courier New" w:cs="Courier New" w:hint="default"/>
+      </w:rPr>
+    </w:lvl>
+    <w:lvl w:ilvl="5" w:tplc="04090005" w:tentative="1">
+      <w:start w:val="1"/>
+      <w:numFmt w:val="bullet"/>
+      <w:lvlText w:val=""/>
+      <w:lvlJc w:val="left"/>
+      <w:pPr>
+        <w:ind w:left="4320" w:hanging="360"/>
+      </w:pPr>
+      <w:rPr>
+        <w:rFonts w:ascii="Wingdings" w:hAnsi="Wingdings" w:hint="default"/>
+      </w:rPr>
+    </w:lvl>
+    <w:lvl w:ilvl="6" w:tplc="04090001" w:tentative="1">
+      <w:start w:val="1"/>
+      <w:numFmt w:val="bullet"/>
+      <w:lvlText w:val=""/>
+      <w:lvlJc w:val="left"/>
+      <w:pPr>
+        <w:ind w:left="5040" w:hanging="360"/>
+      </w:pPr>
+      <w:rPr>
+        <w:rFonts w:ascii="Symbol" w:hAnsi="Symbol" w:hint="default"/>
+      </w:rPr>
+    </w:lvl>
+    <w:lvl w:ilvl="7" w:tplc="04090003" w:tentative="1">
+      <w:start w:val="1"/>
+      <w:numFmt w:val="bullet"/>
+      <w:lvlText w:val="o"/>
+      <w:lvlJc w:val="left"/>
+      <w:pPr>
+        <w:ind w:left="5760" w:hanging="360"/>
+      </w:pPr>
+      <w:rPr>
+        <w:rFonts w:ascii="Courier New" w:hAnsi="Courier New" w:cs="Courier New" w:hint="default"/>
+      </w:rPr>
+    </w:lvl>
+    <w:lvl w:ilvl="8" w:tplc="04090005" w:tentative="1">
+      <w:start w:val="1"/>
+      <w:numFmt w:val="bullet"/>
+      <w:lvlText w:val=""/>
+      <w:lvlJc w:val="left"/>
+      <w:pPr>
+        <w:ind w:left="6480" w:hanging="360"/>
+      </w:pPr>
+      <w:rPr>
+        <w:rFonts w:ascii="Wingdings" w:hAnsi="Wingdings" w:hint="default"/>
+      </w:rPr>
+    </w:lvl>
+  </w:abstractNum>
+  <w:abstractNum w:abstractNumId="4" w15:restartNumberingAfterBreak="0">
+    <w:nsid w:val="6B8465A1"/>
+    <w:multiLevelType w:val="hybridMultilevel"/>
+    <w:tmpl w:val="23828DAC"/>
+    <w:lvl w:ilvl="0" w:tplc="04090001">
+      <w:start w:val="1"/>
+      <w:numFmt w:val="bullet"/>
+      <w:lvlText w:val=""/>
+      <w:lvlJc w:val="left"/>
+      <w:pPr>
+        <w:ind w:left="720" w:hanging="360"/>
+      </w:pPr>
+      <w:rPr>
+        <w:rFonts w:ascii="Symbol" w:hAnsi="Symbol" w:hint="default"/>
+      </w:rPr>
+    </w:lvl>
+    <w:lvl w:ilvl="1" w:tplc="04090003" w:tentative="1">
+      <w:start w:val="1"/>
+      <w:numFmt w:val="bullet"/>
+      <w:lvlText w:val="o"/>
+      <w:lvlJc w:val="left"/>
+      <w:pPr>
+        <w:ind w:left="1440" w:hanging="360"/>
+      </w:pPr>
+      <w:rPr>
+        <w:rFonts w:ascii="Courier New" w:hAnsi="Courier New" w:cs="Courier New" w:hint="default"/>
+      </w:rPr>
+    </w:lvl>
+    <w:lvl w:ilvl="2" w:tplc="04090005" w:tentative="1">
+      <w:start w:val="1"/>
+      <w:numFmt w:val="bullet"/>
+      <w:lvlText w:val=""/>
+      <w:lvlJc w:val="left"/>
+      <w:pPr>
+        <w:ind w:left="2160" w:hanging="360"/>
+      </w:pPr>
+      <w:rPr>
+        <w:rFonts w:ascii="Wingdings" w:hAnsi="Wingdings" w:hint="default"/>
+      </w:rPr>
+    </w:lvl>
+    <w:lvl w:ilvl="3" w:tplc="04090001" w:tentative="1">
+      <w:start w:val="1"/>
+      <w:numFmt w:val="bullet"/>
+      <w:lvlText w:val=""/>
+      <w:lvlJc w:val="left"/>
+      <w:pPr>
+        <w:ind w:left="2880" w:hanging="360"/>
+      </w:pPr>
+      <w:rPr>
+        <w:rFonts w:ascii="Symbol" w:hAnsi="Symbol" w:hint="default"/>
+      </w:rPr>
+    </w:lvl>
+    <w:lvl w:ilvl="4" w:tplc="04090003" w:tentative="1">
+      <w:start w:val="1"/>
+      <w:numFmt w:val="bullet"/>
+      <w:lvlText w:val="o"/>
+      <w:lvlJc w:val="left"/>
+      <w:pPr>
+        <w:ind w:left="3600" w:hanging="360"/>
+      </w:pPr>
+      <w:rPr>
+        <w:rFonts w:ascii="Courier New" w:hAnsi="Courier New" w:cs="Courier New" w:hint="default"/>
+      </w:rPr>
+    </w:lvl>
+    <w:lvl w:ilvl="5" w:tplc="04090005" w:tentative="1">
+      <w:start w:val="1"/>
+      <w:numFmt w:val="bullet"/>
+      <w:lvlText w:val=""/>
+      <w:lvlJc w:val="left"/>
+      <w:pPr>
+        <w:ind w:left="4320" w:hanging="360"/>
+      </w:pPr>
+      <w:rPr>
+        <w:rFonts w:ascii="Wingdings" w:hAnsi="Wingdings" w:hint="default"/>
+      </w:rPr>
+    </w:lvl>
+    <w:lvl w:ilvl="6" w:tplc="04090001" w:tentative="1">
+      <w:start w:val="1"/>
+      <w:numFmt w:val="bullet"/>
+      <w:lvlText w:val=""/>
+      <w:lvlJc w:val="left"/>
+      <w:pPr>
+        <w:ind w:left="5040" w:hanging="360"/>
+      </w:pPr>
+      <w:rPr>
+        <w:rFonts w:ascii="Symbol" w:hAnsi="Symbol" w:hint="default"/>
+      </w:rPr>
+    </w:lvl>
+    <w:lvl w:ilvl="7" w:tplc="04090003" w:tentative="1">
+      <w:start w:val="1"/>
+      <w:numFmt w:val="bullet"/>
+      <w:lvlText w:val="o"/>
+      <w:lvlJc w:val="left"/>
+      <w:pPr>
+        <w:ind w:left="5760" w:hanging="360"/>
+      </w:pPr>
+      <w:rPr>
+        <w:rFonts w:ascii="Courier New" w:hAnsi="Courier New" w:cs="Courier New" w:hint="default"/>
+      </w:rPr>
+    </w:lvl>
+    <w:lvl w:ilvl="8" w:tplc="04090005" w:tentative="1">
+      <w:start w:val="1"/>
+      <w:numFmt w:val="bullet"/>
+      <w:lvlText w:val=""/>
+      <w:lvlJc w:val="left"/>
+      <w:pPr>
+        <w:ind w:left="6480" w:hanging="360"/>
+      </w:pPr>
+      <w:rPr>
+        <w:rFonts w:ascii="Wingdings" w:hAnsi="Wingdings" w:hint="default"/>
+      </w:rPr>
+    </w:lvl>
+  </w:abstractNum>
   <w:num w:numId="1">
+    <w:abstractNumId w:val="2"/>
+  </w:num>
+  <w:num w:numId="2">
     <w:abstractNumId w:val="1"/>
   </w:num>
-  <w:num w:numId="2">
+  <w:num w:numId="3">
+    <w:abstractNumId w:val="4"/>
+  </w:num>
+  <w:num w:numId="4">
     <w:abstractNumId w:val="0"/>
+  </w:num>
+  <w:num w:numId="5">
+    <w:abstractNumId w:val="3"/>
   </w:num>
 </w:numbering>
 </file>

</xml_diff>

<commit_message>
this better save this time
</commit_message>
<xml_diff>
--- a/final_paper.docx
+++ b/final_paper.docx
@@ -1,6 +1,6 @@
 
 <file path=word/document.xml><?xml version="1.0" encoding="utf-8"?>
-<w:document xmlns:wpc="http://schemas.microsoft.com/office/word/2010/wordprocessingCanvas" xmlns:cx="http://schemas.microsoft.com/office/drawing/2014/chartex" xmlns:cx1="http://schemas.microsoft.com/office/drawing/2015/9/8/chartex" xmlns:cx2="http://schemas.microsoft.com/office/drawing/2015/10/21/chartex" xmlns:cx3="http://schemas.microsoft.com/office/drawing/2016/5/9/chartex" xmlns:cx4="http://schemas.microsoft.com/office/drawing/2016/5/10/chartex" xmlns:cx5="http://schemas.microsoft.com/office/drawing/2016/5/11/chartex" xmlns:cx6="http://schemas.microsoft.com/office/drawing/2016/5/12/chartex" xmlns:cx7="http://schemas.microsoft.com/office/drawing/2016/5/13/chartex" xmlns:cx8="http://schemas.microsoft.com/office/drawing/2016/5/14/chartex" xmlns:mc="http://schemas.openxmlformats.org/markup-compatibility/2006" xmlns:aink="http://schemas.microsoft.com/office/drawing/2016/ink" xmlns:am3d="http://schemas.microsoft.com/office/drawing/2017/model3d" xmlns:o="urn:schemas-microsoft-com:office:office" xmlns:r="http://schemas.openxmlformats.org/officeDocument/2006/relationships" xmlns:m="http://schemas.openxmlformats.org/officeDocument/2006/math" xmlns:v="urn:schemas-microsoft-com:vml" xmlns:wp14="http://schemas.microsoft.com/office/word/2010/wordprocessingDrawing" xmlns:wp="http://schemas.openxmlformats.org/drawingml/2006/wordprocessingDrawing" xmlns:w10="urn:schemas-microsoft-com:office:word" xmlns:w="http://schemas.openxmlformats.org/wordprocessingml/2006/main" xmlns:w14="http://schemas.microsoft.com/office/word/2010/wordml" xmlns:w15="http://schemas.microsoft.com/office/word/2012/wordml" xmlns:w16cex="http://schemas.microsoft.com/office/word/2018/wordml/cex" xmlns:w16cid="http://schemas.microsoft.com/office/word/2016/wordml/cid" xmlns:w16="http://schemas.microsoft.com/office/word/2018/wordml" xmlns:w16se="http://schemas.microsoft.com/office/word/2015/wordml/symex" xmlns:wpg="http://schemas.microsoft.com/office/word/2010/wordprocessingGroup" xmlns:wpi="http://schemas.microsoft.com/office/word/2010/wordprocessingInk" xmlns:wne="http://schemas.microsoft.com/office/word/2006/wordml" xmlns:wps="http://schemas.microsoft.com/office/word/2010/wordprocessingShape" mc:Ignorable="w14 w15 w16se w16cid w16 w16cex wp14">
+<w:document xmlns:wpc="http://schemas.microsoft.com/office/word/2010/wordprocessingCanvas" xmlns:cx="http://schemas.microsoft.com/office/drawing/2014/chartex" xmlns:cx1="http://schemas.microsoft.com/office/drawing/2015/9/8/chartex" xmlns:cx2="http://schemas.microsoft.com/office/drawing/2015/10/21/chartex" xmlns:cx3="http://schemas.microsoft.com/office/drawing/2016/5/9/chartex" xmlns:cx4="http://schemas.microsoft.com/office/drawing/2016/5/10/chartex" xmlns:cx5="http://schemas.microsoft.com/office/drawing/2016/5/11/chartex" xmlns:cx6="http://schemas.microsoft.com/office/drawing/2016/5/12/chartex" xmlns:cx7="http://schemas.microsoft.com/office/drawing/2016/5/13/chartex" xmlns:cx8="http://schemas.microsoft.com/office/drawing/2016/5/14/chartex" xmlns:mc="http://schemas.openxmlformats.org/markup-compatibility/2006" xmlns:aink="http://schemas.microsoft.com/office/drawing/2016/ink" xmlns:am3d="http://schemas.microsoft.com/office/drawing/2017/model3d" xmlns:o="urn:schemas-microsoft-com:office:office" xmlns:r="http://schemas.openxmlformats.org/officeDocument/2006/relationships" xmlns:m="http://schemas.openxmlformats.org/officeDocument/2006/math" xmlns:v="urn:schemas-microsoft-com:vml" xmlns:wp14="http://schemas.microsoft.com/office/word/2010/wordprocessingDrawing" xmlns:wp="http://schemas.openxmlformats.org/drawingml/2006/wordprocessingDrawing" xmlns:w10="urn:schemas-microsoft-com:office:word" xmlns:w="http://schemas.openxmlformats.org/wordprocessingml/2006/main" xmlns:w14="http://schemas.microsoft.com/office/word/2010/wordml" xmlns:w15="http://schemas.microsoft.com/office/word/2012/wordml" xmlns:w16cex="http://schemas.microsoft.com/office/word/2018/wordml/cex" xmlns:w16cid="http://schemas.microsoft.com/office/word/2016/wordml/cid" xmlns:w16="http://schemas.microsoft.com/office/word/2018/wordml" xmlns:w16sdtdh="http://schemas.microsoft.com/office/word/2020/wordml/sdtdatahash" xmlns:w16se="http://schemas.microsoft.com/office/word/2015/wordml/symex" xmlns:wpg="http://schemas.microsoft.com/office/word/2010/wordprocessingGroup" xmlns:wpi="http://schemas.microsoft.com/office/word/2010/wordprocessingInk" xmlns:wne="http://schemas.microsoft.com/office/word/2006/wordml" xmlns:wps="http://schemas.microsoft.com/office/word/2010/wordprocessingShape" mc:Ignorable="w14 w15 w16se w16cid w16 w16cex w16sdtdh wp14">
   <w:body>
     <w:p>
       <w:pPr>
@@ -602,13 +602,61 @@
         <w:rPr>
           <w:rFonts w:ascii="Times New Roman" w:hAnsi="Times New Roman" w:cs="Times New Roman"/>
         </w:rPr>
-        <w:t xml:space="preserve">The novel corona virus COVID-19 has been classified as a pandemic by WHO due to its world-wide spread. </w:t>
-      </w:r>
-      <w:r>
-        <w:rPr>
-          <w:rFonts w:ascii="Times New Roman" w:hAnsi="Times New Roman" w:cs="Times New Roman"/>
-        </w:rPr>
-        <w:t xml:space="preserve">Countries around the world </w:t>
+        <w:t xml:space="preserve">The novel coronavirus </w:t>
+      </w:r>
+      <w:r>
+        <w:rPr>
+          <w:rFonts w:ascii="Times New Roman" w:hAnsi="Times New Roman" w:cs="Times New Roman"/>
+        </w:rPr>
+        <w:t>(</w:t>
+      </w:r>
+      <w:r>
+        <w:rPr>
+          <w:rFonts w:ascii="Times New Roman" w:hAnsi="Times New Roman" w:cs="Times New Roman"/>
+        </w:rPr>
+        <w:t>COVID-19</w:t>
+      </w:r>
+      <w:r>
+        <w:rPr>
+          <w:rFonts w:ascii="Times New Roman" w:hAnsi="Times New Roman" w:cs="Times New Roman"/>
+        </w:rPr>
+        <w:t>)</w:t>
+      </w:r>
+      <w:r>
+        <w:rPr>
+          <w:rFonts w:ascii="Times New Roman" w:hAnsi="Times New Roman" w:cs="Times New Roman"/>
+        </w:rPr>
+        <w:t xml:space="preserve"> has been classified as a pandemic by WHO due to its world-wide spread</w:t>
+      </w:r>
+      <w:r>
+        <w:rPr>
+          <w:rFonts w:ascii="Times New Roman" w:hAnsi="Times New Roman" w:cs="Times New Roman"/>
+        </w:rPr>
+        <w:t>, and</w:t>
+      </w:r>
+      <w:r>
+        <w:rPr>
+          <w:rFonts w:ascii="Times New Roman" w:hAnsi="Times New Roman" w:cs="Times New Roman"/>
+        </w:rPr>
+        <w:t xml:space="preserve"> </w:t>
+      </w:r>
+      <w:r>
+        <w:rPr>
+          <w:rFonts w:ascii="Times New Roman" w:hAnsi="Times New Roman" w:cs="Times New Roman"/>
+        </w:rPr>
+        <w:t>c</w:t>
+      </w:r>
+      <w:r>
+        <w:rPr>
+          <w:rFonts w:ascii="Times New Roman" w:hAnsi="Times New Roman" w:cs="Times New Roman"/>
+        </w:rPr>
+        <w:t xml:space="preserve">ountries around the world </w:t>
+      </w:r>
+      <w:r>
+        <w:rPr>
+          <w:rFonts w:ascii="Times New Roman" w:hAnsi="Times New Roman" w:cs="Times New Roman"/>
+        </w:rPr>
+        <w:t xml:space="preserve">have </w:t>
       </w:r>
       <w:r>
         <w:rPr>
@@ -620,27 +668,115 @@
         <w:rPr>
           <w:rFonts w:ascii="Times New Roman" w:hAnsi="Times New Roman" w:cs="Times New Roman"/>
         </w:rPr>
-        <w:t>contain COVID-19 spread. As we started getting more information on the characteristics of the virus such as transmissibility, reproduction number, the intervention measures evolved.</w:t>
-      </w:r>
-    </w:p>
-    <w:p>
-      <w:pPr>
-        <w:spacing w:line="480" w:lineRule="auto"/>
-        <w:rPr>
-          <w:rFonts w:ascii="Times New Roman" w:hAnsi="Times New Roman" w:cs="Times New Roman"/>
-        </w:rPr>
-      </w:pPr>
-      <w:r>
-        <w:rPr>
-          <w:rFonts w:ascii="Times New Roman" w:hAnsi="Times New Roman" w:cs="Times New Roman"/>
-        </w:rPr>
-        <w:t xml:space="preserve">Initially countries adopted measures such as social distancing, lockdown to contain and control virus transmission within communities. </w:t>
-      </w:r>
-      <w:r>
-        <w:rPr>
-          <w:rFonts w:ascii="Times New Roman" w:hAnsi="Times New Roman" w:cs="Times New Roman"/>
-        </w:rPr>
-        <w:t xml:space="preserve">On their study on factors affecting COVID-19 spread, S. Roy and P. Gosh(2020) </w:t>
+        <w:t xml:space="preserve">contain </w:t>
+      </w:r>
+      <w:r>
+        <w:rPr>
+          <w:rFonts w:ascii="Times New Roman" w:hAnsi="Times New Roman" w:cs="Times New Roman"/>
+        </w:rPr>
+        <w:t>it</w:t>
+      </w:r>
+      <w:r>
+        <w:rPr>
+          <w:rFonts w:ascii="Times New Roman" w:hAnsi="Times New Roman" w:cs="Times New Roman"/>
+        </w:rPr>
+        <w:t xml:space="preserve">. As we started getting more information on the characteristics of the virus such as transmissibility </w:t>
+      </w:r>
+      <w:r>
+        <w:rPr>
+          <w:rFonts w:ascii="Times New Roman" w:hAnsi="Times New Roman" w:cs="Times New Roman"/>
+        </w:rPr>
+        <w:t xml:space="preserve">and </w:t>
+      </w:r>
+      <w:r>
+        <w:rPr>
+          <w:rFonts w:ascii="Times New Roman" w:hAnsi="Times New Roman" w:cs="Times New Roman"/>
+        </w:rPr>
+        <w:t xml:space="preserve">reproduction </w:t>
+      </w:r>
+      <w:r>
+        <w:rPr>
+          <w:rFonts w:ascii="Times New Roman" w:hAnsi="Times New Roman" w:cs="Times New Roman"/>
+        </w:rPr>
+        <w:t>rate,</w:t>
+      </w:r>
+      <w:r>
+        <w:rPr>
+          <w:rFonts w:ascii="Times New Roman" w:hAnsi="Times New Roman" w:cs="Times New Roman"/>
+        </w:rPr>
+        <w:t xml:space="preserve"> the intervention measures evolved.</w:t>
+      </w:r>
+      <w:r>
+        <w:rPr>
+          <w:rFonts w:ascii="Times New Roman" w:hAnsi="Times New Roman" w:cs="Times New Roman"/>
+        </w:rPr>
+        <w:t xml:space="preserve"> </w:t>
+      </w:r>
+      <w:r>
+        <w:rPr>
+          <w:rFonts w:ascii="Times New Roman" w:hAnsi="Times New Roman" w:cs="Times New Roman"/>
+        </w:rPr>
+        <w:t>Initially</w:t>
+      </w:r>
+      <w:r>
+        <w:rPr>
+          <w:rFonts w:ascii="Times New Roman" w:hAnsi="Times New Roman" w:cs="Times New Roman"/>
+        </w:rPr>
+        <w:t>,</w:t>
+      </w:r>
+      <w:r>
+        <w:rPr>
+          <w:rFonts w:ascii="Times New Roman" w:hAnsi="Times New Roman" w:cs="Times New Roman"/>
+        </w:rPr>
+        <w:t xml:space="preserve"> countries adopted measures such as social distancing</w:t>
+      </w:r>
+      <w:r>
+        <w:rPr>
+          <w:rFonts w:ascii="Times New Roman" w:hAnsi="Times New Roman" w:cs="Times New Roman"/>
+        </w:rPr>
+        <w:t xml:space="preserve"> and</w:t>
+      </w:r>
+      <w:r>
+        <w:rPr>
+          <w:rFonts w:ascii="Times New Roman" w:hAnsi="Times New Roman" w:cs="Times New Roman"/>
+        </w:rPr>
+        <w:t xml:space="preserve"> lockdown</w:t>
+      </w:r>
+      <w:r>
+        <w:rPr>
+          <w:rFonts w:ascii="Times New Roman" w:hAnsi="Times New Roman" w:cs="Times New Roman"/>
+        </w:rPr>
+        <w:t>s</w:t>
+      </w:r>
+      <w:r>
+        <w:rPr>
+          <w:rFonts w:ascii="Times New Roman" w:hAnsi="Times New Roman" w:cs="Times New Roman"/>
+        </w:rPr>
+        <w:t xml:space="preserve"> to contain and control virus transmission within communities. </w:t>
+      </w:r>
+      <w:r>
+        <w:rPr>
+          <w:rFonts w:ascii="Times New Roman" w:hAnsi="Times New Roman" w:cs="Times New Roman"/>
+        </w:rPr>
+        <w:t>I</w:t>
+      </w:r>
+      <w:r>
+        <w:rPr>
+          <w:rFonts w:ascii="Times New Roman" w:hAnsi="Times New Roman" w:cs="Times New Roman"/>
+        </w:rPr>
+        <w:t>n their study on factors affecting COVID-19 spread, S. Roy and P. Gosh</w:t>
+      </w:r>
+      <w:r>
+        <w:rPr>
+          <w:rFonts w:ascii="Times New Roman" w:hAnsi="Times New Roman" w:cs="Times New Roman"/>
+        </w:rPr>
+        <w:t xml:space="preserve"> </w:t>
+      </w:r>
+      <w:r>
+        <w:rPr>
+          <w:rFonts w:ascii="Times New Roman" w:hAnsi="Times New Roman" w:cs="Times New Roman"/>
+        </w:rPr>
+        <w:t xml:space="preserve">(2020) </w:t>
       </w:r>
       <w:hyperlink r:id="rId7" w:history="1">
         <w:r>
@@ -661,13 +797,38 @@
         <w:rPr>
           <w:rFonts w:ascii="Times New Roman" w:hAnsi="Times New Roman" w:cs="Times New Roman"/>
         </w:rPr>
-        <w:t xml:space="preserve">found that post-lockdown covid spread and death rates were highly influenced by their pre-lockdown counterparts. </w:t>
-      </w:r>
-      <w:r>
-        <w:rPr>
-          <w:rFonts w:ascii="Times New Roman" w:hAnsi="Times New Roman" w:cs="Times New Roman"/>
-        </w:rPr>
-        <w:t xml:space="preserve">Population density, testing rate, airport traffic, high age groups </w:t>
+        <w:lastRenderedPageBreak/>
+        <w:t xml:space="preserve">found that post-lockdown </w:t>
+      </w:r>
+      <w:r>
+        <w:rPr>
+          <w:rFonts w:ascii="Times New Roman" w:hAnsi="Times New Roman" w:cs="Times New Roman"/>
+        </w:rPr>
+        <w:t>C</w:t>
+      </w:r>
+      <w:r>
+        <w:rPr>
+          <w:rFonts w:ascii="Times New Roman" w:hAnsi="Times New Roman" w:cs="Times New Roman"/>
+        </w:rPr>
+        <w:t xml:space="preserve">ovid spread and death rates were highly influenced by their pre-lockdown counterparts. </w:t>
+      </w:r>
+      <w:r>
+        <w:rPr>
+          <w:rFonts w:ascii="Times New Roman" w:hAnsi="Times New Roman" w:cs="Times New Roman"/>
+        </w:rPr>
+        <w:t xml:space="preserve">Population density, testing rate, airport traffic, </w:t>
+      </w:r>
+      <w:r>
+        <w:rPr>
+          <w:rFonts w:ascii="Times New Roman" w:hAnsi="Times New Roman" w:cs="Times New Roman"/>
+        </w:rPr>
+        <w:t xml:space="preserve">and </w:t>
+      </w:r>
+      <w:r>
+        <w:rPr>
+          <w:rFonts w:ascii="Times New Roman" w:hAnsi="Times New Roman" w:cs="Times New Roman"/>
+        </w:rPr>
+        <w:t xml:space="preserve">high age groups </w:t>
       </w:r>
       <w:r>
         <w:rPr>
@@ -679,7 +840,31 @@
         <w:rPr>
           <w:rFonts w:ascii="Times New Roman" w:hAnsi="Times New Roman" w:cs="Times New Roman"/>
         </w:rPr>
-        <w:t>significant, while ethnicity, gender, healthcare index, homeless and GDP have little or no impact on pandemic spread and mortality.</w:t>
+        <w:t>significant, while ethnicity, gender, healthcare index, homeless</w:t>
+      </w:r>
+      <w:r>
+        <w:rPr>
+          <w:rFonts w:ascii="Times New Roman" w:hAnsi="Times New Roman" w:cs="Times New Roman"/>
+        </w:rPr>
+        <w:t>ness</w:t>
+      </w:r>
+      <w:r>
+        <w:rPr>
+          <w:rFonts w:ascii="Times New Roman" w:hAnsi="Times New Roman" w:cs="Times New Roman"/>
+        </w:rPr>
+        <w:t xml:space="preserve"> and GDP ha</w:t>
+      </w:r>
+      <w:r>
+        <w:rPr>
+          <w:rFonts w:ascii="Times New Roman" w:hAnsi="Times New Roman" w:cs="Times New Roman"/>
+        </w:rPr>
+        <w:t>d</w:t>
+      </w:r>
+      <w:r>
+        <w:rPr>
+          <w:rFonts w:ascii="Times New Roman" w:hAnsi="Times New Roman" w:cs="Times New Roman"/>
+        </w:rPr>
+        <w:t xml:space="preserve"> little or no impact on pandemic spread and mortality.</w:t>
       </w:r>
     </w:p>
     <w:p>
@@ -693,7 +878,31 @@
         <w:rPr>
           <w:rFonts w:ascii="Times New Roman" w:hAnsi="Times New Roman" w:cs="Times New Roman"/>
         </w:rPr>
-        <w:t xml:space="preserve">Mask mandate was another measure that was adopted. </w:t>
+        <w:t>Mask mandate</w:t>
+      </w:r>
+      <w:r>
+        <w:rPr>
+          <w:rFonts w:ascii="Times New Roman" w:hAnsi="Times New Roman" w:cs="Times New Roman"/>
+        </w:rPr>
+        <w:t>s</w:t>
+      </w:r>
+      <w:r>
+        <w:rPr>
+          <w:rFonts w:ascii="Times New Roman" w:hAnsi="Times New Roman" w:cs="Times New Roman"/>
+        </w:rPr>
+        <w:t xml:space="preserve"> w</w:t>
+      </w:r>
+      <w:r>
+        <w:rPr>
+          <w:rFonts w:ascii="Times New Roman" w:hAnsi="Times New Roman" w:cs="Times New Roman"/>
+        </w:rPr>
+        <w:t>ere</w:t>
+      </w:r>
+      <w:r>
+        <w:rPr>
+          <w:rFonts w:ascii="Times New Roman" w:hAnsi="Times New Roman" w:cs="Times New Roman"/>
+        </w:rPr>
+        <w:t xml:space="preserve"> another measure that was adopted. </w:t>
       </w:r>
       <w:r>
         <w:rPr>
@@ -704,13 +913,14 @@
       <w:r>
         <w:rPr>
           <w:rFonts w:ascii="Times New Roman" w:hAnsi="Times New Roman" w:cs="Times New Roman"/>
+          <w:color w:val="000000" w:themeColor="text1"/>
         </w:rPr>
         <w:t xml:space="preserve">paper </w:t>
       </w:r>
       <w:r>
         <w:rPr>
           <w:rFonts w:ascii="Times New Roman" w:hAnsi="Times New Roman" w:cs="Times New Roman"/>
-          <w:color w:val="505050"/>
+          <w:color w:val="000000" w:themeColor="text1"/>
           <w:shd w:val="clear" w:color="auto" w:fill="FFFFFF"/>
         </w:rPr>
         <w:t xml:space="preserve">Cooper, Daniel H. and </w:t>
@@ -719,7 +929,7 @@
       <w:r>
         <w:rPr>
           <w:rFonts w:ascii="Times New Roman" w:hAnsi="Times New Roman" w:cs="Times New Roman"/>
-          <w:color w:val="505050"/>
+          <w:color w:val="000000" w:themeColor="text1"/>
           <w:shd w:val="clear" w:color="auto" w:fill="FFFFFF"/>
         </w:rPr>
         <w:t>Garga</w:t>
@@ -728,7 +938,7 @@
       <w:r>
         <w:rPr>
           <w:rFonts w:ascii="Times New Roman" w:hAnsi="Times New Roman" w:cs="Times New Roman"/>
-          <w:color w:val="505050"/>
+          <w:color w:val="000000" w:themeColor="text1"/>
           <w:shd w:val="clear" w:color="auto" w:fill="FFFFFF"/>
         </w:rPr>
         <w:t xml:space="preserve">, Vaishali and </w:t>
@@ -737,7 +947,7 @@
       <w:r>
         <w:rPr>
           <w:rFonts w:ascii="Times New Roman" w:hAnsi="Times New Roman" w:cs="Times New Roman"/>
-          <w:color w:val="505050"/>
+          <w:color w:val="000000" w:themeColor="text1"/>
           <w:shd w:val="clear" w:color="auto" w:fill="FFFFFF"/>
         </w:rPr>
         <w:t>Luengo</w:t>
@@ -746,36 +956,62 @@
       <w:r>
         <w:rPr>
           <w:rFonts w:ascii="Times New Roman" w:hAnsi="Times New Roman" w:cs="Times New Roman"/>
-          <w:color w:val="505050"/>
+          <w:color w:val="000000" w:themeColor="text1"/>
           <w:shd w:val="clear" w:color="auto" w:fill="FFFFFF"/>
         </w:rPr>
-        <w:t>-Prado, Maria Jose and Tang, Jenny, The Roles of Mobility and Masks in the Spread of Covid-19 (</w:t>
-      </w:r>
-      <w:proofErr w:type="gramStart"/>
-      <w:r>
-        <w:rPr>
-          <w:rFonts w:ascii="Times New Roman" w:hAnsi="Times New Roman" w:cs="Times New Roman"/>
-          <w:color w:val="505050"/>
+        <w:t xml:space="preserve">-Prado, Maria Jose and Tang, Jenny, The Roles of Mobility and Masks in the Spread of </w:t>
+      </w:r>
+      <w:r>
+        <w:rPr>
+          <w:rFonts w:ascii="Times New Roman" w:hAnsi="Times New Roman" w:cs="Times New Roman"/>
+        </w:rPr>
+        <w:t>COVID</w:t>
+      </w:r>
+      <w:r>
+        <w:rPr>
+          <w:rFonts w:ascii="Times New Roman" w:hAnsi="Times New Roman" w:cs="Times New Roman"/>
+          <w:color w:val="000000" w:themeColor="text1"/>
           <w:shd w:val="clear" w:color="auto" w:fill="FFFFFF"/>
         </w:rPr>
-        <w:t>December,</w:t>
-      </w:r>
-      <w:proofErr w:type="gramEnd"/>
-      <w:r>
-        <w:rPr>
-          <w:rFonts w:ascii="Times New Roman" w:hAnsi="Times New Roman" w:cs="Times New Roman"/>
-          <w:color w:val="505050"/>
+        <w:t>-19 (December, 2020)</w:t>
+      </w:r>
+      <w:r>
+        <w:rPr>
+          <w:rFonts w:ascii="Times New Roman" w:hAnsi="Times New Roman" w:cs="Times New Roman"/>
+          <w:color w:val="000000" w:themeColor="text1"/>
           <w:shd w:val="clear" w:color="auto" w:fill="FFFFFF"/>
         </w:rPr>
-        <w:t xml:space="preserve"> 2020). Available at SSRN: </w:t>
+        <w:t xml:space="preserve"> (</w:t>
+      </w:r>
+      <w:r>
+        <w:rPr>
+          <w:rFonts w:ascii="Times New Roman" w:hAnsi="Times New Roman" w:cs="Times New Roman"/>
+          <w:color w:val="000000" w:themeColor="text1"/>
+          <w:shd w:val="clear" w:color="auto" w:fill="FFFFFF"/>
+        </w:rPr>
+        <w:t>Available at</w:t>
+      </w:r>
+      <w:r>
+        <w:rPr>
+          <w:rFonts w:ascii="Times New Roman" w:hAnsi="Times New Roman" w:cs="Times New Roman"/>
+          <w:color w:val="000000" w:themeColor="text1"/>
+          <w:shd w:val="clear" w:color="auto" w:fill="FFFFFF"/>
+        </w:rPr>
+        <w:t xml:space="preserve"> </w:t>
+      </w:r>
+      <w:r>
+        <w:rPr>
+          <w:rFonts w:ascii="Times New Roman" w:hAnsi="Times New Roman" w:cs="Times New Roman"/>
+          <w:color w:val="000000" w:themeColor="text1"/>
+          <w:shd w:val="clear" w:color="auto" w:fill="FFFFFF"/>
+        </w:rPr>
+        <w:t>SSRN: </w:t>
       </w:r>
       <w:hyperlink r:id="rId8" w:tgtFrame="_blank" w:history="1">
         <w:r>
           <w:rPr>
             <w:rStyle w:val="Hyperlink"/>
             <w:rFonts w:ascii="Times New Roman" w:hAnsi="Times New Roman" w:cs="Times New Roman"/>
-            <w:color w:val="505050"/>
-            <w:shd w:val="clear" w:color="auto" w:fill="FFFFFF"/>
           </w:rPr>
           <w:t>https://ssrn.com/abstract=3753011</w:t>
         </w:r>
@@ -784,7 +1020,14 @@
         <w:rPr>
           <w:rFonts w:ascii="Times New Roman" w:hAnsi="Times New Roman" w:cs="Times New Roman"/>
         </w:rPr>
-        <w:t xml:space="preserve">  analyzes US </w:t>
+        <w:t>)</w:t>
+      </w:r>
+      <w:r>
+        <w:rPr>
+          <w:rFonts w:ascii="Times New Roman" w:hAnsi="Times New Roman" w:cs="Times New Roman"/>
+          <w:color w:val="000000" w:themeColor="text1"/>
+        </w:rPr>
+        <w:t xml:space="preserve"> analyzes US </w:t>
       </w:r>
       <w:r>
         <w:rPr>
@@ -796,19 +1039,75 @@
         <w:rPr>
           <w:rFonts w:ascii="Times New Roman" w:hAnsi="Times New Roman" w:cs="Times New Roman"/>
         </w:rPr>
-        <w:t xml:space="preserve">data to estimate effects of mobility, mask mandates </w:t>
-      </w:r>
-      <w:r>
-        <w:rPr>
-          <w:rFonts w:ascii="Times New Roman" w:hAnsi="Times New Roman" w:cs="Times New Roman"/>
-        </w:rPr>
-        <w:t xml:space="preserve">on covid-19 cases. The research found a strong, positive correlation between lagged mobility and growth rate of covid-19 cases. They also found that mask mandates are effective in reducing at least half of the effects of increased mobility on growth rates of COVID-19. </w:t>
-      </w:r>
-      <w:r>
-        <w:rPr>
-          <w:rFonts w:ascii="Times New Roman" w:hAnsi="Times New Roman" w:cs="Times New Roman"/>
-        </w:rPr>
-        <w:t xml:space="preserve">They also estimate that total infections in the United States would have been 46.5 to 66.2 percent lower than they were on November 15, 2020 if mobility had remained fixed at its May 15, 2020 level. </w:t>
+        <w:t>data to estimate effects of mobility,</w:t>
+      </w:r>
+      <w:r>
+        <w:rPr>
+          <w:rFonts w:ascii="Times New Roman" w:hAnsi="Times New Roman" w:cs="Times New Roman"/>
+        </w:rPr>
+        <w:t xml:space="preserve"> and</w:t>
+      </w:r>
+      <w:r>
+        <w:rPr>
+          <w:rFonts w:ascii="Times New Roman" w:hAnsi="Times New Roman" w:cs="Times New Roman"/>
+        </w:rPr>
+        <w:t xml:space="preserve"> mask mandates </w:t>
+      </w:r>
+      <w:r>
+        <w:rPr>
+          <w:rFonts w:ascii="Times New Roman" w:hAnsi="Times New Roman" w:cs="Times New Roman"/>
+        </w:rPr>
+        <w:t xml:space="preserve">on </w:t>
+      </w:r>
+      <w:r>
+        <w:rPr>
+          <w:rFonts w:ascii="Times New Roman" w:hAnsi="Times New Roman" w:cs="Times New Roman"/>
+        </w:rPr>
+        <w:t>COVID</w:t>
+      </w:r>
+      <w:r>
+        <w:rPr>
+          <w:rFonts w:ascii="Times New Roman" w:hAnsi="Times New Roman" w:cs="Times New Roman"/>
+        </w:rPr>
+        <w:t xml:space="preserve">-19 cases. The research found a strong, positive correlation between lagged mobility and growth rate of </w:t>
+      </w:r>
+      <w:r>
+        <w:rPr>
+          <w:rFonts w:ascii="Times New Roman" w:hAnsi="Times New Roman" w:cs="Times New Roman"/>
+        </w:rPr>
+        <w:t>COVID</w:t>
+      </w:r>
+      <w:r>
+        <w:rPr>
+          <w:rFonts w:ascii="Times New Roman" w:hAnsi="Times New Roman" w:cs="Times New Roman"/>
+        </w:rPr>
+        <w:t xml:space="preserve">-19 cases. They also found that mask mandates are effective in reducing at least half of the effects of increased mobility on growth rates of COVID-19. </w:t>
+      </w:r>
+      <w:r>
+        <w:rPr>
+          <w:rFonts w:ascii="Times New Roman" w:hAnsi="Times New Roman" w:cs="Times New Roman"/>
+        </w:rPr>
+        <w:t>In addition, t</w:t>
+      </w:r>
+      <w:r>
+        <w:rPr>
+          <w:rFonts w:ascii="Times New Roman" w:hAnsi="Times New Roman" w:cs="Times New Roman"/>
+        </w:rPr>
+        <w:t xml:space="preserve">hey estimate that total infections in the United States would have been 46.5 to 66.2 percent lower than they were on November 15, </w:t>
+      </w:r>
+      <w:proofErr w:type="gramStart"/>
+      <w:r>
+        <w:rPr>
+          <w:rFonts w:ascii="Times New Roman" w:hAnsi="Times New Roman" w:cs="Times New Roman"/>
+        </w:rPr>
+        <w:t>2020</w:t>
+      </w:r>
+      <w:proofErr w:type="gramEnd"/>
+      <w:r>
+        <w:rPr>
+          <w:rFonts w:ascii="Times New Roman" w:hAnsi="Times New Roman" w:cs="Times New Roman"/>
+        </w:rPr>
+        <w:t xml:space="preserve"> if mobility had remained fixed at its May 15, 2020 level. </w:t>
       </w:r>
     </w:p>
     <w:p>
@@ -822,20 +1121,70 @@
         <w:rPr>
           <w:rFonts w:ascii="Times New Roman" w:hAnsi="Times New Roman" w:cs="Times New Roman"/>
         </w:rPr>
-        <w:t xml:space="preserve">Vaccines were available by the end of the year 2020. As the number of people vaccinated increased, the number of new Covid-19 cases decreased. </w:t>
-      </w:r>
-      <w:r>
-        <w:rPr>
-          <w:rFonts w:ascii="Times New Roman" w:hAnsi="Times New Roman" w:cs="Times New Roman"/>
-        </w:rPr>
-        <w:t xml:space="preserve">But the first case of a new variant of covid-19, called Delta variant, was identified in the United States in March 2021 which was followed by another </w:t>
-      </w:r>
-      <w:r>
-        <w:rPr>
-          <w:rFonts w:ascii="Times New Roman" w:hAnsi="Times New Roman" w:cs="Times New Roman"/>
-        </w:rPr>
-        <w:t xml:space="preserve">steep rise in COVID-19 cases. </w:t>
-      </w:r>
+        <w:t xml:space="preserve">Vaccines were available by the end of the year 2020. As the number of people vaccinated increased, the number of new </w:t>
+      </w:r>
+      <w:r>
+        <w:rPr>
+          <w:rFonts w:ascii="Times New Roman" w:hAnsi="Times New Roman" w:cs="Times New Roman"/>
+        </w:rPr>
+        <w:t>COVID</w:t>
+      </w:r>
+      <w:r>
+        <w:rPr>
+          <w:rFonts w:ascii="Times New Roman" w:hAnsi="Times New Roman" w:cs="Times New Roman"/>
+        </w:rPr>
+        <w:t xml:space="preserve">-19 cases decreased. </w:t>
+      </w:r>
+      <w:r>
+        <w:rPr>
+          <w:rFonts w:ascii="Times New Roman" w:hAnsi="Times New Roman" w:cs="Times New Roman"/>
+        </w:rPr>
+        <w:t xml:space="preserve">However, </w:t>
+      </w:r>
+      <w:r>
+        <w:rPr>
+          <w:rFonts w:ascii="Times New Roman" w:hAnsi="Times New Roman" w:cs="Times New Roman"/>
+        </w:rPr>
+        <w:t xml:space="preserve">the first case of a new variant of </w:t>
+      </w:r>
+      <w:r>
+        <w:rPr>
+          <w:rFonts w:ascii="Times New Roman" w:hAnsi="Times New Roman" w:cs="Times New Roman"/>
+        </w:rPr>
+        <w:t>COVID</w:t>
+      </w:r>
+      <w:r>
+        <w:rPr>
+          <w:rFonts w:ascii="Times New Roman" w:hAnsi="Times New Roman" w:cs="Times New Roman"/>
+        </w:rPr>
+        <w:t xml:space="preserve">-19, called </w:t>
+      </w:r>
+      <w:r>
+        <w:rPr>
+          <w:rFonts w:ascii="Times New Roman" w:hAnsi="Times New Roman" w:cs="Times New Roman"/>
+        </w:rPr>
+        <w:t xml:space="preserve">the </w:t>
+      </w:r>
+      <w:r>
+        <w:rPr>
+          <w:rFonts w:ascii="Times New Roman" w:hAnsi="Times New Roman" w:cs="Times New Roman"/>
+        </w:rPr>
+        <w:t xml:space="preserve">Delta variant, was identified in the United States in March 2021 which was followed by another </w:t>
+      </w:r>
+      <w:r>
+        <w:rPr>
+          <w:rFonts w:ascii="Times New Roman" w:hAnsi="Times New Roman" w:cs="Times New Roman"/>
+        </w:rPr>
+        <w:t>steep rise in COVID-19 cases.</w:t>
+      </w:r>
+    </w:p>
+    <w:p>
+      <w:pPr>
+        <w:spacing w:line="480" w:lineRule="auto"/>
+        <w:rPr>
+          <w:rFonts w:ascii="Times New Roman" w:hAnsi="Times New Roman" w:cs="Times New Roman"/>
+        </w:rPr>
+      </w:pPr>
     </w:p>
     <w:p>
       <w:pPr>
@@ -1796,21 +2145,19 @@
         <w:rPr>
           <w:rFonts w:ascii="Times New Roman" w:hAnsi="Times New Roman" w:cs="Times New Roman"/>
         </w:rPr>
-        <w:t xml:space="preserve">From the data we collected, we used line plots with annotate and </w:t>
-      </w:r>
-      <w:proofErr w:type="spellStart"/>
-      <w:r>
-        <w:rPr>
-          <w:rFonts w:ascii="Times New Roman" w:hAnsi="Times New Roman" w:cs="Times New Roman"/>
-        </w:rPr>
-        <w:t>axvline</w:t>
-      </w:r>
-      <w:proofErr w:type="spellEnd"/>
-      <w:r>
-        <w:rPr>
-          <w:rFonts w:ascii="Times New Roman" w:hAnsi="Times New Roman" w:cs="Times New Roman"/>
-        </w:rPr>
-        <w:t xml:space="preserve"> to plot daily COVID-19 data on new cases, deaths, ICU patients, hospitalizations, reproduction rate.</w:t>
+        <w:t xml:space="preserve">From the data we collected, we used line plots to plot daily COVID-19 data on new cases, deaths, ICU patients, hospitalizations, </w:t>
+      </w:r>
+      <w:r>
+        <w:rPr>
+          <w:rFonts w:ascii="Times New Roman" w:hAnsi="Times New Roman" w:cs="Times New Roman"/>
+        </w:rPr>
+        <w:t xml:space="preserve">and </w:t>
+      </w:r>
+      <w:r>
+        <w:rPr>
+          <w:rFonts w:ascii="Times New Roman" w:hAnsi="Times New Roman" w:cs="Times New Roman"/>
+        </w:rPr>
+        <w:t>reproduction rate.</w:t>
       </w:r>
     </w:p>
     <w:p>
@@ -1823,13 +2170,12 @@
       <w:r>
         <w:rPr>
           <w:rFonts w:ascii="Times New Roman" w:hAnsi="Times New Roman" w:cs="Times New Roman"/>
-          <w:noProof/>
         </w:rPr>
         <w:drawing>
-          <wp:inline distT="0" distB="0" distL="0" distR="0" wp14:anchorId="44CF709F" wp14:editId="7CAFE76F">
-            <wp:extent cx="6181725" cy="2337959"/>
-            <wp:effectExtent l="0" t="0" r="0" b="5715"/>
-            <wp:docPr id="4" name="Picture 4" descr="Figure 1. Daily New Confirmed Cases of COVID-19"/>
+          <wp:inline distT="0" distB="0" distL="0" distR="0" wp14:anchorId="175F7293" wp14:editId="419009DC">
+            <wp:extent cx="5943600" cy="2477135"/>
+            <wp:effectExtent l="0" t="0" r="0" b="0"/>
+            <wp:docPr id="2" name="Picture 2"/>
             <wp:cNvGraphicFramePr>
               <a:graphicFrameLocks xmlns:a="http://schemas.openxmlformats.org/drawingml/2006/main" noChangeAspect="1"/>
             </wp:cNvGraphicFramePr>
@@ -1837,17 +2183,11 @@
               <a:graphicData uri="http://schemas.openxmlformats.org/drawingml/2006/picture">
                 <pic:pic xmlns:pic="http://schemas.openxmlformats.org/drawingml/2006/picture">
                   <pic:nvPicPr>
-                    <pic:cNvPr id="4" name="Picture 4" descr="Figure 1. Daily New Confirmed Cases of COVID-19"/>
+                    <pic:cNvPr id="1" name=""/>
                     <pic:cNvPicPr/>
                   </pic:nvPicPr>
                   <pic:blipFill>
-                    <a:blip r:embed="rId15" cstate="print">
-                      <a:extLst>
-                        <a:ext uri="{28A0092B-C50C-407E-A947-70E740481C1C}">
-                          <a14:useLocalDpi xmlns:a14="http://schemas.microsoft.com/office/drawing/2010/main" val="0"/>
-                        </a:ext>
-                      </a:extLst>
-                    </a:blip>
+                    <a:blip r:embed="rId15"/>
                     <a:stretch>
                       <a:fillRect/>
                     </a:stretch>
@@ -1855,7 +2195,7 @@
                   <pic:spPr>
                     <a:xfrm>
                       <a:off x="0" y="0"/>
-                      <a:ext cx="6279199" cy="2374824"/>
+                      <a:ext cx="5943600" cy="2477135"/>
                     </a:xfrm>
                     <a:prstGeom prst="rect">
                       <a:avLst/>
@@ -1879,7 +2219,19 @@
         <w:rPr>
           <w:rFonts w:ascii="Times New Roman" w:hAnsi="Times New Roman" w:cs="Times New Roman"/>
         </w:rPr>
-        <w:t xml:space="preserve">The plot above shows the trend in daily covid-19 cases from January 2020 to present day. We can see that the intervention measures were taken immediately after a rise in Covid-19 cases were seen in the US. </w:t>
+        <w:t xml:space="preserve">The plot above shows the trend in daily </w:t>
+      </w:r>
+      <w:r>
+        <w:rPr>
+          <w:rFonts w:ascii="Times New Roman" w:hAnsi="Times New Roman" w:cs="Times New Roman"/>
+        </w:rPr>
+        <w:t>COVID</w:t>
+      </w:r>
+      <w:r>
+        <w:rPr>
+          <w:rFonts w:ascii="Times New Roman" w:hAnsi="Times New Roman" w:cs="Times New Roman"/>
+        </w:rPr>
+        <w:t xml:space="preserve">-19 cases from January 2020 to present day. We can see that the intervention measures were taken immediately after a rise in Covid-19 cases were seen in the US. </w:t>
       </w:r>
       <w:r>
         <w:rPr>
@@ -1939,7 +2291,13 @@
         <w:rPr>
           <w:rFonts w:ascii="Times New Roman" w:hAnsi="Times New Roman" w:cs="Times New Roman"/>
         </w:rPr>
-        <w:t xml:space="preserve">Covid-19 symptoms </w:t>
+        <w:t>COVID</w:t>
+      </w:r>
+      <w:r>
+        <w:rPr>
+          <w:rFonts w:ascii="Times New Roman" w:hAnsi="Times New Roman" w:cs="Times New Roman"/>
+        </w:rPr>
+        <w:t xml:space="preserve">-19 symptoms </w:t>
       </w:r>
       <w:r>
         <w:rPr>
@@ -1951,7 +2309,25 @@
         <w:rPr>
           <w:rFonts w:ascii="Times New Roman" w:hAnsi="Times New Roman" w:cs="Times New Roman"/>
         </w:rPr>
-        <w:t xml:space="preserve">. This explains the lag in decrease in Covid-19 cases after the interventions </w:t>
+        <w:t>, which</w:t>
+      </w:r>
+      <w:r>
+        <w:rPr>
+          <w:rFonts w:ascii="Times New Roman" w:hAnsi="Times New Roman" w:cs="Times New Roman"/>
+        </w:rPr>
+        <w:t xml:space="preserve"> explains the lag in decrease in </w:t>
+      </w:r>
+      <w:r>
+        <w:rPr>
+          <w:rFonts w:ascii="Times New Roman" w:hAnsi="Times New Roman" w:cs="Times New Roman"/>
+        </w:rPr>
+        <w:t>COVID</w:t>
+      </w:r>
+      <w:r>
+        <w:rPr>
+          <w:rFonts w:ascii="Times New Roman" w:hAnsi="Times New Roman" w:cs="Times New Roman"/>
+        </w:rPr>
+        <w:t xml:space="preserve">-19 cases after the interventions </w:t>
       </w:r>
       <w:r>
         <w:rPr>
@@ -1959,51 +2335,61 @@
         </w:rPr>
         <w:t>were introduced</w:t>
       </w:r>
-      <w:proofErr w:type="gramStart"/>
-      <w:r>
-        <w:rPr>
-          <w:rFonts w:ascii="Times New Roman" w:hAnsi="Times New Roman" w:cs="Times New Roman"/>
-        </w:rPr>
-        <w:t xml:space="preserve">. </w:t>
-      </w:r>
-      <w:r>
-        <w:rPr>
-          <w:rFonts w:ascii="Times New Roman" w:hAnsi="Times New Roman" w:cs="Times New Roman"/>
-        </w:rPr>
-        <w:t>.</w:t>
-      </w:r>
-      <w:proofErr w:type="gramEnd"/>
-      <w:r>
-        <w:rPr>
-          <w:rFonts w:ascii="Times New Roman" w:hAnsi="Times New Roman" w:cs="Times New Roman"/>
-        </w:rPr>
-        <w:t xml:space="preserve"> We saw another rise in covid-19 cases around June/July 2021. This is when CDC </w:t>
-      </w:r>
-      <w:r>
-        <w:rPr>
-          <w:rFonts w:ascii="Times New Roman" w:hAnsi="Times New Roman" w:cs="Times New Roman"/>
-        </w:rPr>
-        <w:t xml:space="preserve">updated guidance on the need for urgently increasing COVID-19 vaccination coverage and a recommendation for everyone in areas of substantial or high </w:t>
+      <w:r>
+        <w:rPr>
+          <w:rFonts w:ascii="Times New Roman" w:hAnsi="Times New Roman" w:cs="Times New Roman"/>
+        </w:rPr>
+        <w:t xml:space="preserve">. We saw another rise in </w:t>
+      </w:r>
+      <w:r>
+        <w:rPr>
+          <w:rFonts w:ascii="Times New Roman" w:hAnsi="Times New Roman" w:cs="Times New Roman"/>
+        </w:rPr>
+        <w:t>COVID</w:t>
+      </w:r>
+      <w:r>
+        <w:rPr>
+          <w:rFonts w:ascii="Times New Roman" w:hAnsi="Times New Roman" w:cs="Times New Roman"/>
+        </w:rPr>
+        <w:t xml:space="preserve">-19 cases around June/July 2021. This is when CDC </w:t>
+      </w:r>
+      <w:r>
+        <w:rPr>
+          <w:rFonts w:ascii="Times New Roman" w:hAnsi="Times New Roman" w:cs="Times New Roman"/>
+        </w:rPr>
+        <w:t xml:space="preserve">updated guidance on the need for urgently increasing COVID-19 vaccination coverage and a recommendation for everyone in areas of substantial or </w:t>
       </w:r>
       <w:r>
         <w:rPr>
           <w:rFonts w:ascii="Times New Roman" w:hAnsi="Times New Roman" w:cs="Times New Roman"/>
         </w:rPr>
         <w:lastRenderedPageBreak/>
-        <w:t>transmission to wear a mask in public indoor places, even if they are fully vaccinated.</w:t>
-      </w:r>
-      <w:r>
-        <w:rPr>
-          <w:rFonts w:ascii="Times New Roman" w:hAnsi="Times New Roman" w:cs="Times New Roman"/>
-        </w:rPr>
-        <w:t xml:space="preserve"> Soon after that, we saw a decrease in covid-19 cases again. </w:t>
+        <w:t>high transmission to wear a mask in public indoor places, even if they are fully vaccinated.</w:t>
+      </w:r>
+      <w:r>
+        <w:rPr>
+          <w:rFonts w:ascii="Times New Roman" w:hAnsi="Times New Roman" w:cs="Times New Roman"/>
+        </w:rPr>
+        <w:t xml:space="preserve"> Soon after that, we saw a decrease in </w:t>
+      </w:r>
+      <w:r>
+        <w:rPr>
+          <w:rFonts w:ascii="Times New Roman" w:hAnsi="Times New Roman" w:cs="Times New Roman"/>
+        </w:rPr>
+        <w:t>COVID</w:t>
+      </w:r>
+      <w:r>
+        <w:rPr>
+          <w:rFonts w:ascii="Times New Roman" w:hAnsi="Times New Roman" w:cs="Times New Roman"/>
+        </w:rPr>
+        <w:t xml:space="preserve">-19 cases again. </w:t>
       </w:r>
     </w:p>
     <w:p>
       <w:pPr>
         <w:spacing w:line="480" w:lineRule="auto"/>
         <w:rPr>
-          <w:rFonts w:ascii="Times New Roman" w:hAnsi="Times New Roman" w:cs="Times New Roman"/>
+          <w:noProof/>
         </w:rPr>
       </w:pPr>
       <w:r>
@@ -2018,28 +2404,21 @@
         </w:rPr>
         <w:t>. The graphs are shown below.</w:t>
       </w:r>
-    </w:p>
-    <w:p>
-      <w:pPr>
-        <w:numPr>
-          <w:ilvl w:val="0"/>
-          <w:numId w:val="4"/>
-        </w:numPr>
-        <w:spacing w:line="480" w:lineRule="auto"/>
-        <w:rPr>
-          <w:rFonts w:ascii="Times New Roman" w:hAnsi="Times New Roman" w:cs="Times New Roman"/>
-        </w:rPr>
-      </w:pPr>
-      <w:r>
-        <w:rPr>
-          <w:rFonts w:ascii="Times New Roman" w:hAnsi="Times New Roman" w:cs="Times New Roman"/>
+      <w:r>
+        <w:rPr>
           <w:noProof/>
         </w:rPr>
+        <w:t xml:space="preserve"> </w:t>
+      </w:r>
+      <w:r>
+        <w:rPr>
+          <w:noProof/>
+        </w:rPr>
         <w:drawing>
-          <wp:inline distT="0" distB="0" distL="0" distR="0" wp14:anchorId="5B264553" wp14:editId="15D28A72">
-            <wp:extent cx="5943600" cy="2312035"/>
+          <wp:inline distT="0" distB="0" distL="0" distR="0" wp14:anchorId="35FC26EE" wp14:editId="256E3F58">
+            <wp:extent cx="5943600" cy="2502535"/>
             <wp:effectExtent l="0" t="0" r="0" b="0"/>
-            <wp:docPr id="5" name="Picture 5" descr="Chart, histogram&#10;&#10;Description automatically generated"/>
+            <wp:docPr id="14" name="Picture 14"/>
             <wp:cNvGraphicFramePr>
               <a:graphicFrameLocks xmlns:a="http://schemas.openxmlformats.org/drawingml/2006/main" noChangeAspect="1"/>
             </wp:cNvGraphicFramePr>
@@ -2047,17 +2426,11 @@
               <a:graphicData uri="http://schemas.openxmlformats.org/drawingml/2006/picture">
                 <pic:pic xmlns:pic="http://schemas.openxmlformats.org/drawingml/2006/picture">
                   <pic:nvPicPr>
-                    <pic:cNvPr id="5" name="Picture 5" descr="Chart, histogram&#10;&#10;Description automatically generated"/>
+                    <pic:cNvPr id="1" name=""/>
                     <pic:cNvPicPr/>
                   </pic:nvPicPr>
                   <pic:blipFill>
-                    <a:blip r:embed="rId16" cstate="print">
-                      <a:extLst>
-                        <a:ext uri="{28A0092B-C50C-407E-A947-70E740481C1C}">
-                          <a14:useLocalDpi xmlns:a14="http://schemas.microsoft.com/office/drawing/2010/main" val="0"/>
-                        </a:ext>
-                      </a:extLst>
-                    </a:blip>
+                    <a:blip r:embed="rId16"/>
                     <a:stretch>
                       <a:fillRect/>
                     </a:stretch>
@@ -2065,7 +2438,7 @@
                   <pic:spPr>
                     <a:xfrm>
                       <a:off x="0" y="0"/>
-                      <a:ext cx="5943600" cy="2312035"/>
+                      <a:ext cx="5943600" cy="2502535"/>
                     </a:xfrm>
                     <a:prstGeom prst="rect">
                       <a:avLst/>
@@ -2079,14 +2452,27 @@
       </w:r>
       <w:r>
         <w:rPr>
-          <w:rFonts w:ascii="Times New Roman" w:hAnsi="Times New Roman" w:cs="Times New Roman"/>
           <w:noProof/>
         </w:rPr>
+        <w:t xml:space="preserve"> </w:t>
+      </w:r>
+    </w:p>
+    <w:p>
+      <w:pPr>
+        <w:spacing w:line="480" w:lineRule="auto"/>
+        <w:rPr>
+          <w:rFonts w:ascii="Times New Roman" w:hAnsi="Times New Roman" w:cs="Times New Roman"/>
+        </w:rPr>
+      </w:pPr>
+      <w:r>
+        <w:rPr>
+          <w:rFonts w:ascii="Times New Roman" w:hAnsi="Times New Roman" w:cs="Times New Roman"/>
+        </w:rPr>
         <w:drawing>
-          <wp:inline distT="0" distB="0" distL="0" distR="0" wp14:anchorId="3E28BAF4" wp14:editId="4915E2A6">
-            <wp:extent cx="5943600" cy="2212975"/>
+          <wp:inline distT="0" distB="0" distL="0" distR="0" wp14:anchorId="4229ECA2" wp14:editId="59CEB87F">
+            <wp:extent cx="5943600" cy="2489835"/>
             <wp:effectExtent l="0" t="0" r="0" b="0"/>
-            <wp:docPr id="6" name="Picture 6" descr="Chart, line chart&#10;&#10;Description automatically generated"/>
+            <wp:docPr id="15" name="Picture 15"/>
             <wp:cNvGraphicFramePr>
               <a:graphicFrameLocks xmlns:a="http://schemas.openxmlformats.org/drawingml/2006/main" noChangeAspect="1"/>
             </wp:cNvGraphicFramePr>
@@ -2094,17 +2480,11 @@
               <a:graphicData uri="http://schemas.openxmlformats.org/drawingml/2006/picture">
                 <pic:pic xmlns:pic="http://schemas.openxmlformats.org/drawingml/2006/picture">
                   <pic:nvPicPr>
-                    <pic:cNvPr id="6" name="Picture 6" descr="Chart, line chart&#10;&#10;Description automatically generated"/>
+                    <pic:cNvPr id="1" name=""/>
                     <pic:cNvPicPr/>
                   </pic:nvPicPr>
                   <pic:blipFill>
-                    <a:blip r:embed="rId17" cstate="print">
-                      <a:extLst>
-                        <a:ext uri="{28A0092B-C50C-407E-A947-70E740481C1C}">
-                          <a14:useLocalDpi xmlns:a14="http://schemas.microsoft.com/office/drawing/2010/main" val="0"/>
-                        </a:ext>
-                      </a:extLst>
-                    </a:blip>
+                    <a:blip r:embed="rId17"/>
                     <a:stretch>
                       <a:fillRect/>
                     </a:stretch>
@@ -2112,7 +2492,7 @@
                   <pic:spPr>
                     <a:xfrm>
                       <a:off x="0" y="0"/>
-                      <a:ext cx="5943600" cy="2212975"/>
+                      <a:ext cx="5943600" cy="2489835"/>
                     </a:xfrm>
                     <a:prstGeom prst="rect">
                       <a:avLst/>
@@ -2124,17 +2504,24 @@
           </wp:inline>
         </w:drawing>
       </w:r>
-      <w:r>
-        <w:rPr>
-          <w:rFonts w:ascii="Times New Roman" w:hAnsi="Times New Roman" w:cs="Times New Roman"/>
-          <w:noProof/>
+    </w:p>
+    <w:p>
+      <w:pPr>
+        <w:spacing w:line="480" w:lineRule="auto"/>
+        <w:rPr>
+          <w:rFonts w:ascii="Times New Roman" w:hAnsi="Times New Roman" w:cs="Times New Roman"/>
+        </w:rPr>
+      </w:pPr>
+      <w:r>
+        <w:rPr>
+          <w:rFonts w:ascii="Times New Roman" w:hAnsi="Times New Roman" w:cs="Times New Roman"/>
         </w:rPr>
         <w:lastRenderedPageBreak/>
         <w:drawing>
-          <wp:inline distT="0" distB="0" distL="0" distR="0" wp14:anchorId="38B374E4" wp14:editId="384ECDEB">
-            <wp:extent cx="5943600" cy="2067560"/>
-            <wp:effectExtent l="0" t="0" r="0" b="8890"/>
-            <wp:docPr id="7" name="Picture 7" descr="Graphical user interface, chart, line chart&#10;&#10;Description automatically generated"/>
+          <wp:inline distT="0" distB="0" distL="0" distR="0" wp14:anchorId="667B8476" wp14:editId="2B95A17F">
+            <wp:extent cx="5943600" cy="2477135"/>
+            <wp:effectExtent l="0" t="0" r="0" b="0"/>
+            <wp:docPr id="16" name="Picture 16"/>
             <wp:cNvGraphicFramePr>
               <a:graphicFrameLocks xmlns:a="http://schemas.openxmlformats.org/drawingml/2006/main" noChangeAspect="1"/>
             </wp:cNvGraphicFramePr>
@@ -2142,17 +2529,11 @@
               <a:graphicData uri="http://schemas.openxmlformats.org/drawingml/2006/picture">
                 <pic:pic xmlns:pic="http://schemas.openxmlformats.org/drawingml/2006/picture">
                   <pic:nvPicPr>
-                    <pic:cNvPr id="7" name="Picture 7" descr="Graphical user interface, chart, line chart&#10;&#10;Description automatically generated"/>
+                    <pic:cNvPr id="1" name=""/>
                     <pic:cNvPicPr/>
                   </pic:nvPicPr>
                   <pic:blipFill>
-                    <a:blip r:embed="rId18" cstate="print">
-                      <a:extLst>
-                        <a:ext uri="{28A0092B-C50C-407E-A947-70E740481C1C}">
-                          <a14:useLocalDpi xmlns:a14="http://schemas.microsoft.com/office/drawing/2010/main" val="0"/>
-                        </a:ext>
-                      </a:extLst>
-                    </a:blip>
+                    <a:blip r:embed="rId18"/>
                     <a:stretch>
                       <a:fillRect/>
                     </a:stretch>
@@ -2160,7 +2541,7 @@
                   <pic:spPr>
                     <a:xfrm>
                       <a:off x="0" y="0"/>
-                      <a:ext cx="5943600" cy="2067560"/>
+                      <a:ext cx="5943600" cy="2477135"/>
                     </a:xfrm>
                     <a:prstGeom prst="rect">
                       <a:avLst/>
@@ -2175,13 +2556,18 @@
       <w:r>
         <w:rPr>
           <w:rFonts w:ascii="Times New Roman" w:hAnsi="Times New Roman" w:cs="Times New Roman"/>
-          <w:noProof/>
+        </w:rPr>
+        <w:t xml:space="preserve"> </w:t>
+      </w:r>
+      <w:r>
+        <w:rPr>
+          <w:rFonts w:ascii="Times New Roman" w:hAnsi="Times New Roman" w:cs="Times New Roman"/>
         </w:rPr>
         <w:drawing>
-          <wp:inline distT="0" distB="0" distL="0" distR="0" wp14:anchorId="64004A71" wp14:editId="423E7BC0">
-            <wp:extent cx="5943600" cy="2405380"/>
-            <wp:effectExtent l="0" t="0" r="0" b="0"/>
-            <wp:docPr id="8" name="Picture 8" descr="Chart, line chart&#10;&#10;Description automatically generated"/>
+          <wp:inline distT="0" distB="0" distL="0" distR="0" wp14:anchorId="70BD3B23" wp14:editId="2692A9DF">
+            <wp:extent cx="5943600" cy="2462530"/>
+            <wp:effectExtent l="0" t="0" r="0" b="1270"/>
+            <wp:docPr id="17" name="Picture 17"/>
             <wp:cNvGraphicFramePr>
               <a:graphicFrameLocks xmlns:a="http://schemas.openxmlformats.org/drawingml/2006/main" noChangeAspect="1"/>
             </wp:cNvGraphicFramePr>
@@ -2189,17 +2575,11 @@
               <a:graphicData uri="http://schemas.openxmlformats.org/drawingml/2006/picture">
                 <pic:pic xmlns:pic="http://schemas.openxmlformats.org/drawingml/2006/picture">
                   <pic:nvPicPr>
-                    <pic:cNvPr id="8" name="Picture 8" descr="Chart, line chart&#10;&#10;Description automatically generated"/>
+                    <pic:cNvPr id="1" name=""/>
                     <pic:cNvPicPr/>
                   </pic:nvPicPr>
                   <pic:blipFill>
-                    <a:blip r:embed="rId19" cstate="print">
-                      <a:extLst>
-                        <a:ext uri="{28A0092B-C50C-407E-A947-70E740481C1C}">
-                          <a14:useLocalDpi xmlns:a14="http://schemas.microsoft.com/office/drawing/2010/main" val="0"/>
-                        </a:ext>
-                      </a:extLst>
-                    </a:blip>
+                    <a:blip r:embed="rId19"/>
                     <a:stretch>
                       <a:fillRect/>
                     </a:stretch>
@@ -2207,7 +2587,7 @@
                   <pic:spPr>
                     <a:xfrm>
                       <a:off x="0" y="0"/>
-                      <a:ext cx="5943600" cy="2405380"/>
+                      <a:ext cx="5943600" cy="2462530"/>
                     </a:xfrm>
                     <a:prstGeom prst="rect">
                       <a:avLst/>
@@ -2223,25 +2603,7 @@
         <w:rPr>
           <w:rFonts w:ascii="Times New Roman" w:hAnsi="Times New Roman" w:cs="Times New Roman"/>
         </w:rPr>
-        <w:t xml:space="preserve">Next, we made scatter plots to visualize number vaccinated people against daily new cases. We saw that as number of fully vaccinated people increased, the daily new covid-19 cases decreased until the new covid-19 variant was </w:t>
-      </w:r>
-      <w:r>
-        <w:rPr>
-          <w:rFonts w:ascii="Times New Roman" w:hAnsi="Times New Roman" w:cs="Times New Roman"/>
-        </w:rPr>
-        <w:t xml:space="preserve">found. </w:t>
-      </w:r>
-      <w:r>
-        <w:rPr>
-          <w:rFonts w:ascii="Times New Roman" w:hAnsi="Times New Roman" w:cs="Times New Roman"/>
-        </w:rPr>
-        <w:t xml:space="preserve">We have two different scatter plots; one shows new cases against fully vaccinated people while the other shows new cases against fully vaccinated people. </w:t>
-      </w:r>
-      <w:r>
-        <w:rPr>
-          <w:rFonts w:ascii="Times New Roman" w:hAnsi="Times New Roman" w:cs="Times New Roman"/>
-        </w:rPr>
-        <w:t xml:space="preserve">The scatter plot looks similar in both cases. </w:t>
+        <w:t xml:space="preserve"> </w:t>
       </w:r>
     </w:p>
     <w:p>
@@ -2254,14 +2616,151 @@
       <w:r>
         <w:rPr>
           <w:rFonts w:ascii="Times New Roman" w:hAnsi="Times New Roman" w:cs="Times New Roman"/>
-          <w:noProof/>
+        </w:rPr>
+        <w:t>The above visualizations clearly demonstrate the effectiveness of the various intervention measures introduced in controlling the spread of the virus.</w:t>
+      </w:r>
+    </w:p>
+    <w:p>
+      <w:pPr>
+        <w:spacing w:line="480" w:lineRule="auto"/>
+        <w:rPr>
+          <w:rFonts w:ascii="Times New Roman" w:hAnsi="Times New Roman" w:cs="Times New Roman"/>
+        </w:rPr>
+      </w:pPr>
+      <w:r>
+        <w:rPr>
+          <w:rFonts w:ascii="Times New Roman" w:hAnsi="Times New Roman" w:cs="Times New Roman"/>
+        </w:rPr>
+        <w:t xml:space="preserve">Next, we made scatter plots to visualize number </w:t>
+      </w:r>
+      <w:r>
+        <w:rPr>
+          <w:rFonts w:ascii="Times New Roman" w:hAnsi="Times New Roman" w:cs="Times New Roman"/>
+        </w:rPr>
+        <w:t xml:space="preserve">of </w:t>
+      </w:r>
+      <w:r>
+        <w:rPr>
+          <w:rFonts w:ascii="Times New Roman" w:hAnsi="Times New Roman" w:cs="Times New Roman"/>
+        </w:rPr>
+        <w:t xml:space="preserve">vaccinated people against daily new cases. We saw that as </w:t>
+      </w:r>
+      <w:r>
+        <w:rPr>
+          <w:rFonts w:ascii="Times New Roman" w:hAnsi="Times New Roman" w:cs="Times New Roman"/>
+        </w:rPr>
+        <w:t xml:space="preserve">the </w:t>
+      </w:r>
+      <w:r>
+        <w:rPr>
+          <w:rFonts w:ascii="Times New Roman" w:hAnsi="Times New Roman" w:cs="Times New Roman"/>
+        </w:rPr>
+        <w:t xml:space="preserve">number of fully vaccinated people increased, the daily new covid-19 cases decreased until the new </w:t>
+      </w:r>
+      <w:r>
+        <w:rPr>
+          <w:rFonts w:ascii="Times New Roman" w:hAnsi="Times New Roman" w:cs="Times New Roman"/>
+        </w:rPr>
+        <w:t>COVID</w:t>
+      </w:r>
+      <w:r>
+        <w:rPr>
+          <w:rFonts w:ascii="Times New Roman" w:hAnsi="Times New Roman" w:cs="Times New Roman"/>
+        </w:rPr>
+        <w:t>-</w:t>
+      </w:r>
+      <w:r>
+        <w:rPr>
+          <w:rFonts w:ascii="Times New Roman" w:hAnsi="Times New Roman" w:cs="Times New Roman"/>
+        </w:rPr>
+        <w:t xml:space="preserve">19 variant was </w:t>
+      </w:r>
+      <w:r>
+        <w:rPr>
+          <w:rFonts w:ascii="Times New Roman" w:hAnsi="Times New Roman" w:cs="Times New Roman"/>
+        </w:rPr>
+        <w:t xml:space="preserve">found. </w:t>
+      </w:r>
+      <w:r>
+        <w:rPr>
+          <w:rFonts w:ascii="Times New Roman" w:hAnsi="Times New Roman" w:cs="Times New Roman"/>
+        </w:rPr>
+        <w:t xml:space="preserve">We have two different scatter </w:t>
+      </w:r>
+      <w:proofErr w:type="gramStart"/>
+      <w:r>
+        <w:rPr>
+          <w:rFonts w:ascii="Times New Roman" w:hAnsi="Times New Roman" w:cs="Times New Roman"/>
+        </w:rPr>
+        <w:t>plots;</w:t>
+      </w:r>
+      <w:proofErr w:type="gramEnd"/>
+      <w:r>
+        <w:rPr>
+          <w:rFonts w:ascii="Times New Roman" w:hAnsi="Times New Roman" w:cs="Times New Roman"/>
+        </w:rPr>
+        <w:t xml:space="preserve"> one show</w:t>
+      </w:r>
+      <w:r>
+        <w:rPr>
+          <w:rFonts w:ascii="Times New Roman" w:hAnsi="Times New Roman" w:cs="Times New Roman"/>
+        </w:rPr>
+        <w:t>ing</w:t>
+      </w:r>
+      <w:r>
+        <w:rPr>
+          <w:rFonts w:ascii="Times New Roman" w:hAnsi="Times New Roman" w:cs="Times New Roman"/>
+        </w:rPr>
+        <w:t xml:space="preserve"> new cases against fully vaccinated people while the other shows new cases against </w:t>
+      </w:r>
+      <w:r>
+        <w:rPr>
+          <w:rFonts w:ascii="Times New Roman" w:hAnsi="Times New Roman" w:cs="Times New Roman"/>
+        </w:rPr>
+        <w:t>all</w:t>
+      </w:r>
+      <w:r>
+        <w:rPr>
+          <w:rFonts w:ascii="Times New Roman" w:hAnsi="Times New Roman" w:cs="Times New Roman"/>
+        </w:rPr>
+        <w:t xml:space="preserve"> vaccinated people</w:t>
+      </w:r>
+      <w:r>
+        <w:rPr>
+          <w:rFonts w:ascii="Times New Roman" w:hAnsi="Times New Roman" w:cs="Times New Roman"/>
+        </w:rPr>
+        <w:t xml:space="preserve"> (full and partial vaccinations)</w:t>
+      </w:r>
+      <w:r>
+        <w:rPr>
+          <w:rFonts w:ascii="Times New Roman" w:hAnsi="Times New Roman" w:cs="Times New Roman"/>
+        </w:rPr>
+        <w:t xml:space="preserve">. </w:t>
+      </w:r>
+      <w:r>
+        <w:rPr>
+          <w:rFonts w:ascii="Times New Roman" w:hAnsi="Times New Roman" w:cs="Times New Roman"/>
+        </w:rPr>
+        <w:t xml:space="preserve">The scatter plot looks similar in both cases. </w:t>
+      </w:r>
+    </w:p>
+    <w:p>
+      <w:pPr>
+        <w:spacing w:line="480" w:lineRule="auto"/>
+        <w:rPr>
+          <w:rFonts w:ascii="Times New Roman" w:hAnsi="Times New Roman" w:cs="Times New Roman"/>
+        </w:rPr>
+      </w:pPr>
+      <w:r>
+        <w:rPr>
+          <w:rFonts w:ascii="Times New Roman" w:hAnsi="Times New Roman" w:cs="Times New Roman"/>
         </w:rPr>
         <w:lastRenderedPageBreak/>
         <w:drawing>
-          <wp:inline distT="0" distB="0" distL="0" distR="0" wp14:anchorId="4767CADF" wp14:editId="0E2D1A61">
-            <wp:extent cx="5943600" cy="2418080"/>
-            <wp:effectExtent l="0" t="0" r="0" b="1270"/>
-            <wp:docPr id="9" name="Picture 9" descr="Graphical user interface, scatter chart&#10;&#10;Description automatically generated"/>
+          <wp:inline distT="0" distB="0" distL="0" distR="0" wp14:anchorId="5D63DBA7" wp14:editId="39A689D1">
+            <wp:extent cx="5943600" cy="2466975"/>
+            <wp:effectExtent l="0" t="0" r="0" b="0"/>
+            <wp:docPr id="18" name="Picture 18"/>
             <wp:cNvGraphicFramePr>
               <a:graphicFrameLocks xmlns:a="http://schemas.openxmlformats.org/drawingml/2006/main" noChangeAspect="1"/>
             </wp:cNvGraphicFramePr>
@@ -2269,17 +2768,11 @@
               <a:graphicData uri="http://schemas.openxmlformats.org/drawingml/2006/picture">
                 <pic:pic xmlns:pic="http://schemas.openxmlformats.org/drawingml/2006/picture">
                   <pic:nvPicPr>
-                    <pic:cNvPr id="9" name="Picture 9" descr="Graphical user interface, scatter chart&#10;&#10;Description automatically generated"/>
+                    <pic:cNvPr id="1" name=""/>
                     <pic:cNvPicPr/>
                   </pic:nvPicPr>
                   <pic:blipFill>
-                    <a:blip r:embed="rId20" cstate="print">
-                      <a:extLst>
-                        <a:ext uri="{28A0092B-C50C-407E-A947-70E740481C1C}">
-                          <a14:useLocalDpi xmlns:a14="http://schemas.microsoft.com/office/drawing/2010/main" val="0"/>
-                        </a:ext>
-                      </a:extLst>
-                    </a:blip>
+                    <a:blip r:embed="rId20"/>
                     <a:stretch>
                       <a:fillRect/>
                     </a:stretch>
@@ -2287,7 +2780,7 @@
                   <pic:spPr>
                     <a:xfrm>
                       <a:off x="0" y="0"/>
-                      <a:ext cx="5943600" cy="2418080"/>
+                      <a:ext cx="5943600" cy="2466975"/>
                     </a:xfrm>
                     <a:prstGeom prst="rect">
                       <a:avLst/>
@@ -2302,13 +2795,18 @@
       <w:r>
         <w:rPr>
           <w:rFonts w:ascii="Times New Roman" w:hAnsi="Times New Roman" w:cs="Times New Roman"/>
-          <w:noProof/>
+        </w:rPr>
+        <w:t xml:space="preserve"> </w:t>
+      </w:r>
+      <w:r>
+        <w:rPr>
+          <w:rFonts w:ascii="Times New Roman" w:hAnsi="Times New Roman" w:cs="Times New Roman"/>
         </w:rPr>
         <w:drawing>
-          <wp:inline distT="0" distB="0" distL="0" distR="0" wp14:anchorId="7D664E17" wp14:editId="517C8091">
-            <wp:extent cx="5943600" cy="2393950"/>
-            <wp:effectExtent l="0" t="0" r="0" b="6350"/>
-            <wp:docPr id="10" name="Picture 10" descr="Chart, application, scatter chart&#10;&#10;Description automatically generated"/>
+          <wp:inline distT="0" distB="0" distL="0" distR="0" wp14:anchorId="0BCAE3C8" wp14:editId="0191350B">
+            <wp:extent cx="5943600" cy="2477135"/>
+            <wp:effectExtent l="0" t="0" r="0" b="0"/>
+            <wp:docPr id="20" name="Picture 20"/>
             <wp:cNvGraphicFramePr>
               <a:graphicFrameLocks xmlns:a="http://schemas.openxmlformats.org/drawingml/2006/main" noChangeAspect="1"/>
             </wp:cNvGraphicFramePr>
@@ -2316,17 +2814,11 @@
               <a:graphicData uri="http://schemas.openxmlformats.org/drawingml/2006/picture">
                 <pic:pic xmlns:pic="http://schemas.openxmlformats.org/drawingml/2006/picture">
                   <pic:nvPicPr>
-                    <pic:cNvPr id="10" name="Picture 10" descr="Chart, application, scatter chart&#10;&#10;Description automatically generated"/>
+                    <pic:cNvPr id="1" name=""/>
                     <pic:cNvPicPr/>
                   </pic:nvPicPr>
                   <pic:blipFill>
-                    <a:blip r:embed="rId21" cstate="print">
-                      <a:extLst>
-                        <a:ext uri="{28A0092B-C50C-407E-A947-70E740481C1C}">
-                          <a14:useLocalDpi xmlns:a14="http://schemas.microsoft.com/office/drawing/2010/main" val="0"/>
-                        </a:ext>
-                      </a:extLst>
-                    </a:blip>
+                    <a:blip r:embed="rId21"/>
                     <a:stretch>
                       <a:fillRect/>
                     </a:stretch>
@@ -2334,7 +2826,7 @@
                   <pic:spPr>
                     <a:xfrm>
                       <a:off x="0" y="0"/>
-                      <a:ext cx="5943600" cy="2393950"/>
+                      <a:ext cx="5943600" cy="2477135"/>
                     </a:xfrm>
                     <a:prstGeom prst="rect">
                       <a:avLst/>
@@ -2349,13 +2841,89 @@
       <w:r>
         <w:rPr>
           <w:rFonts w:ascii="Times New Roman" w:hAnsi="Times New Roman" w:cs="Times New Roman"/>
+        </w:rPr>
+        <w:t xml:space="preserve"> </w:t>
+      </w:r>
+    </w:p>
+    <w:p>
+      <w:pPr>
+        <w:spacing w:line="480" w:lineRule="auto"/>
+        <w:rPr>
+          <w:rFonts w:ascii="Times New Roman" w:hAnsi="Times New Roman" w:cs="Times New Roman"/>
+        </w:rPr>
+      </w:pPr>
+      <w:r>
+        <w:rPr>
+          <w:rFonts w:ascii="Times New Roman" w:hAnsi="Times New Roman" w:cs="Times New Roman"/>
+        </w:rPr>
+        <w:t xml:space="preserve">These </w:t>
+      </w:r>
+      <w:r>
+        <w:rPr>
+          <w:rFonts w:ascii="Times New Roman" w:hAnsi="Times New Roman" w:cs="Times New Roman"/>
+        </w:rPr>
+        <w:t xml:space="preserve">negative trend in these </w:t>
+      </w:r>
+      <w:r>
+        <w:rPr>
+          <w:rFonts w:ascii="Times New Roman" w:hAnsi="Times New Roman" w:cs="Times New Roman"/>
+        </w:rPr>
+        <w:t>visuals clearly display</w:t>
+      </w:r>
+      <w:r>
+        <w:rPr>
+          <w:rFonts w:ascii="Times New Roman" w:hAnsi="Times New Roman" w:cs="Times New Roman"/>
+        </w:rPr>
+        <w:t>s</w:t>
+      </w:r>
+      <w:r>
+        <w:rPr>
+          <w:rFonts w:ascii="Times New Roman" w:hAnsi="Times New Roman" w:cs="Times New Roman"/>
+        </w:rPr>
+        <w:t xml:space="preserve"> the effectiveness of the vaccines in curbing the spread of the virus</w:t>
+      </w:r>
+      <w:r>
+        <w:rPr>
+          <w:rFonts w:ascii="Times New Roman" w:hAnsi="Times New Roman" w:cs="Times New Roman"/>
+        </w:rPr>
+        <w:t xml:space="preserve">, at least until the Delta variant arrived. We also examined the relationship between Covid test positivity rates and the number of fully vaccinated </w:t>
+      </w:r>
+      <w:proofErr w:type="gramStart"/>
+      <w:r>
+        <w:rPr>
+          <w:rFonts w:ascii="Times New Roman" w:hAnsi="Times New Roman" w:cs="Times New Roman"/>
+        </w:rPr>
+        <w:t>people, and</w:t>
+      </w:r>
+      <w:proofErr w:type="gramEnd"/>
+      <w:r>
+        <w:rPr>
+          <w:rFonts w:ascii="Times New Roman" w:hAnsi="Times New Roman" w:cs="Times New Roman"/>
+        </w:rPr>
+        <w:t xml:space="preserve"> found a </w:t>
+      </w:r>
+      <w:r>
+        <w:rPr>
+          <w:rFonts w:ascii="Times New Roman" w:hAnsi="Times New Roman" w:cs="Times New Roman"/>
+        </w:rPr>
+        <w:lastRenderedPageBreak/>
+        <w:t>negative correlation here as well (displayed below).</w:t>
+      </w:r>
+      <w:r>
+        <w:rPr>
           <w:noProof/>
         </w:rPr>
+        <w:t xml:space="preserve"> </w:t>
+      </w:r>
+      <w:r>
+        <w:rPr>
+          <w:rFonts w:ascii="Times New Roman" w:hAnsi="Times New Roman" w:cs="Times New Roman"/>
+        </w:rPr>
         <w:drawing>
-          <wp:inline distT="0" distB="0" distL="0" distR="0" wp14:anchorId="4553C0DC" wp14:editId="7FA94972">
-            <wp:extent cx="5943600" cy="2283460"/>
-            <wp:effectExtent l="0" t="0" r="0" b="2540"/>
-            <wp:docPr id="11" name="Picture 11" descr="Chart, line chart&#10;&#10;Description automatically generated"/>
+          <wp:inline distT="0" distB="0" distL="0" distR="0" wp14:anchorId="1084D61E" wp14:editId="1C0CA776">
+            <wp:extent cx="5943600" cy="2498090"/>
+            <wp:effectExtent l="0" t="0" r="0" b="3810"/>
+            <wp:docPr id="21" name="Picture 21"/>
             <wp:cNvGraphicFramePr>
               <a:graphicFrameLocks xmlns:a="http://schemas.openxmlformats.org/drawingml/2006/main" noChangeAspect="1"/>
             </wp:cNvGraphicFramePr>
@@ -2363,17 +2931,11 @@
               <a:graphicData uri="http://schemas.openxmlformats.org/drawingml/2006/picture">
                 <pic:pic xmlns:pic="http://schemas.openxmlformats.org/drawingml/2006/picture">
                   <pic:nvPicPr>
-                    <pic:cNvPr id="11" name="Picture 11" descr="Chart, line chart&#10;&#10;Description automatically generated"/>
+                    <pic:cNvPr id="1" name=""/>
                     <pic:cNvPicPr/>
                   </pic:nvPicPr>
                   <pic:blipFill>
-                    <a:blip r:embed="rId22" cstate="print">
-                      <a:extLst>
-                        <a:ext uri="{28A0092B-C50C-407E-A947-70E740481C1C}">
-                          <a14:useLocalDpi xmlns:a14="http://schemas.microsoft.com/office/drawing/2010/main" val="0"/>
-                        </a:ext>
-                      </a:extLst>
-                    </a:blip>
+                    <a:blip r:embed="rId22"/>
                     <a:stretch>
                       <a:fillRect/>
                     </a:stretch>
@@ -2381,7 +2943,7 @@
                   <pic:spPr>
                     <a:xfrm>
                       <a:off x="0" y="0"/>
-                      <a:ext cx="5943600" cy="2283460"/>
+                      <a:ext cx="5943600" cy="2498090"/>
                     </a:xfrm>
                     <a:prstGeom prst="rect">
                       <a:avLst/>
@@ -2399,69 +2961,27 @@
         <w:spacing w:line="480" w:lineRule="auto"/>
         <w:rPr>
           <w:rFonts w:ascii="Times New Roman" w:hAnsi="Times New Roman" w:cs="Times New Roman"/>
-        </w:rPr>
-      </w:pPr>
-      <w:r>
-        <w:rPr>
-          <w:rFonts w:ascii="Times New Roman" w:hAnsi="Times New Roman" w:cs="Times New Roman"/>
-          <w:noProof/>
-        </w:rPr>
-        <w:lastRenderedPageBreak/>
-        <w:drawing>
-          <wp:inline distT="0" distB="0" distL="0" distR="0" wp14:anchorId="1A3ADC71" wp14:editId="1C73A376">
-            <wp:extent cx="5943600" cy="2289810"/>
-            <wp:effectExtent l="0" t="0" r="0" b="0"/>
-            <wp:docPr id="12" name="Picture 12" descr="Graphical user interface, text, application&#10;&#10;Description automatically generated"/>
-            <wp:cNvGraphicFramePr>
-              <a:graphicFrameLocks xmlns:a="http://schemas.openxmlformats.org/drawingml/2006/main" noChangeAspect="1"/>
-            </wp:cNvGraphicFramePr>
-            <a:graphic xmlns:a="http://schemas.openxmlformats.org/drawingml/2006/main">
-              <a:graphicData uri="http://schemas.openxmlformats.org/drawingml/2006/picture">
-                <pic:pic xmlns:pic="http://schemas.openxmlformats.org/drawingml/2006/picture">
-                  <pic:nvPicPr>
-                    <pic:cNvPr id="12" name="Picture 12" descr="Graphical user interface, text, application&#10;&#10;Description automatically generated"/>
-                    <pic:cNvPicPr/>
-                  </pic:nvPicPr>
-                  <pic:blipFill>
-                    <a:blip r:embed="rId23" cstate="print">
-                      <a:extLst>
-                        <a:ext uri="{28A0092B-C50C-407E-A947-70E740481C1C}">
-                          <a14:useLocalDpi xmlns:a14="http://schemas.microsoft.com/office/drawing/2010/main" val="0"/>
-                        </a:ext>
-                      </a:extLst>
-                    </a:blip>
-                    <a:stretch>
-                      <a:fillRect/>
-                    </a:stretch>
-                  </pic:blipFill>
-                  <pic:spPr>
-                    <a:xfrm>
-                      <a:off x="0" y="0"/>
-                      <a:ext cx="5943600" cy="2289810"/>
-                    </a:xfrm>
-                    <a:prstGeom prst="rect">
-                      <a:avLst/>
-                    </a:prstGeom>
-                  </pic:spPr>
-                </pic:pic>
-              </a:graphicData>
-            </a:graphic>
-          </wp:inline>
-        </w:drawing>
-      </w:r>
+          <w:b/>
+          <w:bCs/>
+        </w:rPr>
+      </w:pPr>
     </w:p>
     <w:p>
       <w:pPr>
         <w:spacing w:line="480" w:lineRule="auto"/>
         <w:rPr>
           <w:rFonts w:ascii="Times New Roman" w:hAnsi="Times New Roman" w:cs="Times New Roman"/>
-        </w:rPr>
-      </w:pPr>
-      <w:r>
-        <w:rPr>
-          <w:rFonts w:ascii="Times New Roman" w:hAnsi="Times New Roman" w:cs="Times New Roman"/>
-        </w:rPr>
-        <w:t xml:space="preserve"> </w:t>
+          <w:b/>
+          <w:bCs/>
+        </w:rPr>
+      </w:pPr>
+      <w:r>
+        <w:rPr>
+          <w:rFonts w:ascii="Times New Roman" w:hAnsi="Times New Roman" w:cs="Times New Roman"/>
+          <w:b/>
+          <w:bCs/>
+        </w:rPr>
+        <w:t>Recommendations</w:t>
       </w:r>
     </w:p>
     <w:p>
@@ -2474,49 +2994,26 @@
       <w:r>
         <w:rPr>
           <w:rFonts w:ascii="Times New Roman" w:hAnsi="Times New Roman" w:cs="Times New Roman"/>
-          <w:noProof/>
-        </w:rPr>
-        <w:drawing>
-          <wp:inline distT="0" distB="0" distL="0" distR="0" wp14:anchorId="62DEDB2C" wp14:editId="2B7A7F22">
-            <wp:extent cx="6638290" cy="5391455"/>
-            <wp:effectExtent l="0" t="0" r="0" b="0"/>
-            <wp:docPr id="13" name="Picture 13" descr="Chart, bar chart, histogram&#10;&#10;Description automatically generated"/>
-            <wp:cNvGraphicFramePr>
-              <a:graphicFrameLocks xmlns:a="http://schemas.openxmlformats.org/drawingml/2006/main" noChangeAspect="1"/>
-            </wp:cNvGraphicFramePr>
-            <a:graphic xmlns:a="http://schemas.openxmlformats.org/drawingml/2006/main">
-              <a:graphicData uri="http://schemas.openxmlformats.org/drawingml/2006/picture">
-                <pic:pic xmlns:pic="http://schemas.openxmlformats.org/drawingml/2006/picture">
-                  <pic:nvPicPr>
-                    <pic:cNvPr id="13" name="Picture 13" descr="Chart, bar chart, histogram&#10;&#10;Description automatically generated"/>
-                    <pic:cNvPicPr/>
-                  </pic:nvPicPr>
-                  <pic:blipFill>
-                    <a:blip r:embed="rId24" cstate="print">
-                      <a:extLst>
-                        <a:ext uri="{28A0092B-C50C-407E-A947-70E740481C1C}">
-                          <a14:useLocalDpi xmlns:a14="http://schemas.microsoft.com/office/drawing/2010/main" val="0"/>
-                        </a:ext>
-                      </a:extLst>
-                    </a:blip>
-                    <a:stretch>
-                      <a:fillRect/>
-                    </a:stretch>
-                  </pic:blipFill>
-                  <pic:spPr>
-                    <a:xfrm>
-                      <a:off x="0" y="0"/>
-                      <a:ext cx="6696671" cy="5438871"/>
-                    </a:xfrm>
-                    <a:prstGeom prst="rect">
-                      <a:avLst/>
-                    </a:prstGeom>
-                  </pic:spPr>
-                </pic:pic>
-              </a:graphicData>
-            </a:graphic>
-          </wp:inline>
-        </w:drawing>
+        </w:rPr>
+        <w:t>We found that i</w:t>
+      </w:r>
+      <w:r>
+        <w:rPr>
+          <w:rFonts w:ascii="Times New Roman" w:hAnsi="Times New Roman" w:cs="Times New Roman"/>
+        </w:rPr>
+        <w:t>nterventions such as masks mandate</w:t>
+      </w:r>
+      <w:r>
+        <w:rPr>
+          <w:rFonts w:ascii="Times New Roman" w:hAnsi="Times New Roman" w:cs="Times New Roman"/>
+        </w:rPr>
+        <w:t>s</w:t>
+      </w:r>
+      <w:r>
+        <w:rPr>
+          <w:rFonts w:ascii="Times New Roman" w:hAnsi="Times New Roman" w:cs="Times New Roman"/>
+        </w:rPr>
+        <w:t>, social distancing and lockdowns were very effective in containing the virus but considering the pre-lockdown conditions such as population density, hospital occupancy and planning next steps accordingly is equally important.</w:t>
       </w:r>
     </w:p>
     <w:p>
@@ -2524,79 +3021,115 @@
         <w:spacing w:line="480" w:lineRule="auto"/>
         <w:rPr>
           <w:rFonts w:ascii="Times New Roman" w:hAnsi="Times New Roman" w:cs="Times New Roman"/>
-          <w:b/>
-          <w:bCs/>
-        </w:rPr>
-      </w:pPr>
-    </w:p>
-    <w:p>
-      <w:pPr>
-        <w:spacing w:line="480" w:lineRule="auto"/>
-        <w:rPr>
-          <w:rFonts w:ascii="Times New Roman" w:hAnsi="Times New Roman" w:cs="Times New Roman"/>
-          <w:b/>
-          <w:bCs/>
-        </w:rPr>
-      </w:pPr>
-      <w:r>
-        <w:rPr>
-          <w:rFonts w:ascii="Times New Roman" w:hAnsi="Times New Roman" w:cs="Times New Roman"/>
-          <w:b/>
-          <w:bCs/>
-        </w:rPr>
-        <w:t>Recommendations</w:t>
-      </w:r>
-    </w:p>
-    <w:p>
-      <w:pPr>
-        <w:spacing w:line="480" w:lineRule="auto"/>
-        <w:rPr>
-          <w:rFonts w:ascii="Times New Roman" w:hAnsi="Times New Roman" w:cs="Times New Roman"/>
-        </w:rPr>
-      </w:pPr>
-      <w:r>
-        <w:rPr>
-          <w:rFonts w:ascii="Times New Roman" w:hAnsi="Times New Roman" w:cs="Times New Roman"/>
-        </w:rPr>
-        <w:t>We found that i</w:t>
-      </w:r>
-      <w:r>
-        <w:rPr>
-          <w:rFonts w:ascii="Times New Roman" w:hAnsi="Times New Roman" w:cs="Times New Roman"/>
-        </w:rPr>
-        <w:t>nterventions such as masks mandate, social distancing and lockdowns were very effective in containing the virus but considering the pre-lockdown conditions such as population density, hospital occupancy and planning next steps accordingly is equally important.</w:t>
-      </w:r>
-    </w:p>
-    <w:p>
-      <w:pPr>
-        <w:spacing w:line="480" w:lineRule="auto"/>
-        <w:rPr>
-          <w:rFonts w:ascii="Times New Roman" w:hAnsi="Times New Roman" w:cs="Times New Roman"/>
-        </w:rPr>
-      </w:pPr>
-      <w:r>
-        <w:rPr>
-          <w:rFonts w:ascii="Times New Roman" w:hAnsi="Times New Roman" w:cs="Times New Roman"/>
-        </w:rPr>
-        <w:t>For further research, we could look at state-level data</w:t>
-      </w:r>
-      <w:r>
-        <w:rPr>
-          <w:rFonts w:ascii="Times New Roman" w:hAnsi="Times New Roman" w:cs="Times New Roman"/>
-        </w:rPr>
-        <w:t xml:space="preserve">. A data on </w:t>
-      </w:r>
-      <w:r>
-        <w:rPr>
-          <w:rFonts w:ascii="Times New Roman" w:hAnsi="Times New Roman" w:cs="Times New Roman"/>
-        </w:rPr>
-        <w:t xml:space="preserve">which state had more strict policies, </w:t>
-      </w:r>
-      <w:r>
-        <w:rPr>
-          <w:rFonts w:ascii="Times New Roman" w:hAnsi="Times New Roman" w:cs="Times New Roman"/>
-        </w:rPr>
-        <w:t xml:space="preserve">higher population density, count of hospitals, available ICU rooms, equipment, state-level lock down policies and timelines </w:t>
+        </w:rPr>
+      </w:pPr>
+      <w:r>
+        <w:rPr>
+          <w:rFonts w:ascii="Times New Roman" w:hAnsi="Times New Roman" w:cs="Times New Roman"/>
+        </w:rPr>
+        <w:t xml:space="preserve">For further research, we could </w:t>
+      </w:r>
+      <w:r>
+        <w:rPr>
+          <w:rFonts w:ascii="Times New Roman" w:hAnsi="Times New Roman" w:cs="Times New Roman"/>
+        </w:rPr>
+        <w:t xml:space="preserve">also </w:t>
+      </w:r>
+      <w:r>
+        <w:rPr>
+          <w:rFonts w:ascii="Times New Roman" w:hAnsi="Times New Roman" w:cs="Times New Roman"/>
+        </w:rPr>
+        <w:t>look at state-level data</w:t>
+      </w:r>
+      <w:r>
+        <w:rPr>
+          <w:rFonts w:ascii="Times New Roman" w:hAnsi="Times New Roman" w:cs="Times New Roman"/>
+        </w:rPr>
+        <w:t xml:space="preserve">. </w:t>
+      </w:r>
+      <w:r>
+        <w:rPr>
+          <w:rFonts w:ascii="Times New Roman" w:hAnsi="Times New Roman" w:cs="Times New Roman"/>
+        </w:rPr>
+        <w:t>D</w:t>
+      </w:r>
+      <w:r>
+        <w:rPr>
+          <w:rFonts w:ascii="Times New Roman" w:hAnsi="Times New Roman" w:cs="Times New Roman"/>
+        </w:rPr>
+        <w:t xml:space="preserve">ata on </w:t>
+      </w:r>
+      <w:r>
+        <w:rPr>
+          <w:rFonts w:ascii="Times New Roman" w:hAnsi="Times New Roman" w:cs="Times New Roman"/>
+        </w:rPr>
+        <w:t>which state had strict</w:t>
+      </w:r>
+      <w:r>
+        <w:rPr>
+          <w:rFonts w:ascii="Times New Roman" w:hAnsi="Times New Roman" w:cs="Times New Roman"/>
+        </w:rPr>
+        <w:t>er</w:t>
+      </w:r>
+      <w:r>
+        <w:rPr>
+          <w:rFonts w:ascii="Times New Roman" w:hAnsi="Times New Roman" w:cs="Times New Roman"/>
+        </w:rPr>
+        <w:t xml:space="preserve"> policies, </w:t>
+      </w:r>
+      <w:r>
+        <w:rPr>
+          <w:rFonts w:ascii="Times New Roman" w:hAnsi="Times New Roman" w:cs="Times New Roman"/>
+        </w:rPr>
+        <w:t xml:space="preserve">higher population density, </w:t>
+      </w:r>
+      <w:r>
+        <w:rPr>
+          <w:rFonts w:ascii="Times New Roman" w:hAnsi="Times New Roman" w:cs="Times New Roman"/>
+        </w:rPr>
+        <w:t xml:space="preserve">more </w:t>
+      </w:r>
+      <w:r>
+        <w:rPr>
+          <w:rFonts w:ascii="Times New Roman" w:hAnsi="Times New Roman" w:cs="Times New Roman"/>
+        </w:rPr>
+        <w:t>hospitals</w:t>
+      </w:r>
+      <w:r>
+        <w:rPr>
+          <w:rFonts w:ascii="Times New Roman" w:hAnsi="Times New Roman" w:cs="Times New Roman"/>
+        </w:rPr>
+        <w:t xml:space="preserve"> with</w:t>
+      </w:r>
+      <w:r>
+        <w:rPr>
+          <w:rFonts w:ascii="Times New Roman" w:hAnsi="Times New Roman" w:cs="Times New Roman"/>
+        </w:rPr>
+        <w:t xml:space="preserve"> </w:t>
+      </w:r>
+      <w:r>
+        <w:rPr>
+          <w:rFonts w:ascii="Times New Roman" w:hAnsi="Times New Roman" w:cs="Times New Roman"/>
+        </w:rPr>
+        <w:t>greater availability of</w:t>
+      </w:r>
+      <w:r>
+        <w:rPr>
+          <w:rFonts w:ascii="Times New Roman" w:hAnsi="Times New Roman" w:cs="Times New Roman"/>
+        </w:rPr>
+        <w:t xml:space="preserve"> ICU rooms</w:t>
+      </w:r>
+      <w:r>
+        <w:rPr>
+          <w:rFonts w:ascii="Times New Roman" w:hAnsi="Times New Roman" w:cs="Times New Roman"/>
+        </w:rPr>
+        <w:t xml:space="preserve"> and </w:t>
+      </w:r>
+      <w:r>
+        <w:rPr>
+          <w:rFonts w:ascii="Times New Roman" w:hAnsi="Times New Roman" w:cs="Times New Roman"/>
+        </w:rPr>
+        <w:t xml:space="preserve">equipment, state-level lock down policies and timelines </w:t>
       </w:r>
       <w:r>
         <w:rPr>
@@ -3241,6 +3774,7 @@
                 <w:sz w:val="22"/>
                 <w:szCs w:val="22"/>
               </w:rPr>
+              <w:lastRenderedPageBreak/>
               <w:t>new_cases_smoothed_per_million</w:t>
             </w:r>
             <w:proofErr w:type="spellEnd"/>
@@ -4216,7 +4750,6 @@
                 <w:sz w:val="22"/>
                 <w:szCs w:val="22"/>
               </w:rPr>
-              <w:lastRenderedPageBreak/>
               <w:t>hosp_patients</w:t>
             </w:r>
             <w:proofErr w:type="spellEnd"/>
@@ -5564,6 +6097,7 @@
                 <w:sz w:val="22"/>
                 <w:szCs w:val="22"/>
               </w:rPr>
+              <w:lastRenderedPageBreak/>
               <w:t>new_tests_per_thousand</w:t>
             </w:r>
             <w:proofErr w:type="spellEnd"/>
@@ -6299,7 +6833,6 @@
                 <w:sz w:val="22"/>
                 <w:szCs w:val="22"/>
               </w:rPr>
-              <w:lastRenderedPageBreak/>
               <w:t>people_vaccinated</w:t>
             </w:r>
             <w:proofErr w:type="spellEnd"/>
@@ -7296,6 +7829,7 @@
                 <w:sz w:val="22"/>
                 <w:szCs w:val="22"/>
               </w:rPr>
+              <w:lastRenderedPageBreak/>
               <w:t>Variable</w:t>
             </w:r>
           </w:p>
@@ -8108,7 +8642,6 @@
                 <w:sz w:val="22"/>
                 <w:szCs w:val="22"/>
               </w:rPr>
-              <w:lastRenderedPageBreak/>
               <w:t>extreme_poverty</w:t>
             </w:r>
             <w:proofErr w:type="spellEnd"/>
@@ -8790,11 +9323,20 @@
         </w:rPr>
         <w:t xml:space="preserve"> </w:t>
       </w:r>
-      <w:r>
-        <w:rPr>
-          <w:rFonts w:ascii="Times New Roman" w:hAnsi="Times New Roman" w:cs="Times New Roman"/>
-        </w:rPr>
-        <w:t>https://github.com/owid/covid-19-data/tree/master/public/data#readme</w:t>
+      <w:hyperlink r:id="rId23" w:history="1">
+        <w:r>
+          <w:rPr>
+            <w:rStyle w:val="Hyperlink"/>
+            <w:rFonts w:ascii="Times New Roman" w:hAnsi="Times New Roman" w:cs="Times New Roman"/>
+          </w:rPr>
+          <w:t>https://github.com/owid/covid-19-data/tree/master/public/data#readme</w:t>
+        </w:r>
+      </w:hyperlink>
+      <w:r>
+        <w:rPr>
+          <w:rFonts w:ascii="Times New Roman" w:hAnsi="Times New Roman" w:cs="Times New Roman"/>
+        </w:rPr>
+        <w:t xml:space="preserve"> </w:t>
       </w:r>
     </w:p>
     <w:sectPr>
@@ -8808,7 +9350,7 @@
 </file>
 
 <file path=word/numbering.xml><?xml version="1.0" encoding="utf-8"?>
-<w:numbering xmlns:wpc="http://schemas.microsoft.com/office/word/2010/wordprocessingCanvas" xmlns:cx="http://schemas.microsoft.com/office/drawing/2014/chartex" xmlns:cx1="http://schemas.microsoft.com/office/drawing/2015/9/8/chartex" xmlns:cx2="http://schemas.microsoft.com/office/drawing/2015/10/21/chartex" xmlns:cx3="http://schemas.microsoft.com/office/drawing/2016/5/9/chartex" xmlns:cx4="http://schemas.microsoft.com/office/drawing/2016/5/10/chartex" xmlns:cx5="http://schemas.microsoft.com/office/drawing/2016/5/11/chartex" xmlns:cx6="http://schemas.microsoft.com/office/drawing/2016/5/12/chartex" xmlns:cx7="http://schemas.microsoft.com/office/drawing/2016/5/13/chartex" xmlns:cx8="http://schemas.microsoft.com/office/drawing/2016/5/14/chartex" xmlns:mc="http://schemas.openxmlformats.org/markup-compatibility/2006" xmlns:aink="http://schemas.microsoft.com/office/drawing/2016/ink" xmlns:am3d="http://schemas.microsoft.com/office/drawing/2017/model3d" xmlns:o="urn:schemas-microsoft-com:office:office" xmlns:r="http://schemas.openxmlformats.org/officeDocument/2006/relationships" xmlns:m="http://schemas.openxmlformats.org/officeDocument/2006/math" xmlns:v="urn:schemas-microsoft-com:vml" xmlns:wp14="http://schemas.microsoft.com/office/word/2010/wordprocessingDrawing" xmlns:wp="http://schemas.openxmlformats.org/drawingml/2006/wordprocessingDrawing" xmlns:w10="urn:schemas-microsoft-com:office:word" xmlns:w="http://schemas.openxmlformats.org/wordprocessingml/2006/main" xmlns:w14="http://schemas.microsoft.com/office/word/2010/wordml" xmlns:w15="http://schemas.microsoft.com/office/word/2012/wordml" xmlns:w16cex="http://schemas.microsoft.com/office/word/2018/wordml/cex" xmlns:w16cid="http://schemas.microsoft.com/office/word/2016/wordml/cid" xmlns:w16="http://schemas.microsoft.com/office/word/2018/wordml" xmlns:w16se="http://schemas.microsoft.com/office/word/2015/wordml/symex" xmlns:wpg="http://schemas.microsoft.com/office/word/2010/wordprocessingGroup" xmlns:wpi="http://schemas.microsoft.com/office/word/2010/wordprocessingInk" xmlns:wne="http://schemas.microsoft.com/office/word/2006/wordml" xmlns:wps="http://schemas.microsoft.com/office/word/2010/wordprocessingShape" mc:Ignorable="w14 w15 w16se w16cid w16 w16cex wp14">
+<w:numbering xmlns:wpc="http://schemas.microsoft.com/office/word/2010/wordprocessingCanvas" xmlns:cx="http://schemas.microsoft.com/office/drawing/2014/chartex" xmlns:cx1="http://schemas.microsoft.com/office/drawing/2015/9/8/chartex" xmlns:cx2="http://schemas.microsoft.com/office/drawing/2015/10/21/chartex" xmlns:cx3="http://schemas.microsoft.com/office/drawing/2016/5/9/chartex" xmlns:cx4="http://schemas.microsoft.com/office/drawing/2016/5/10/chartex" xmlns:cx5="http://schemas.microsoft.com/office/drawing/2016/5/11/chartex" xmlns:cx6="http://schemas.microsoft.com/office/drawing/2016/5/12/chartex" xmlns:cx7="http://schemas.microsoft.com/office/drawing/2016/5/13/chartex" xmlns:cx8="http://schemas.microsoft.com/office/drawing/2016/5/14/chartex" xmlns:mc="http://schemas.openxmlformats.org/markup-compatibility/2006" xmlns:aink="http://schemas.microsoft.com/office/drawing/2016/ink" xmlns:am3d="http://schemas.microsoft.com/office/drawing/2017/model3d" xmlns:o="urn:schemas-microsoft-com:office:office" xmlns:r="http://schemas.openxmlformats.org/officeDocument/2006/relationships" xmlns:m="http://schemas.openxmlformats.org/officeDocument/2006/math" xmlns:v="urn:schemas-microsoft-com:vml" xmlns:wp14="http://schemas.microsoft.com/office/word/2010/wordprocessingDrawing" xmlns:wp="http://schemas.openxmlformats.org/drawingml/2006/wordprocessingDrawing" xmlns:w10="urn:schemas-microsoft-com:office:word" xmlns:w="http://schemas.openxmlformats.org/wordprocessingml/2006/main" xmlns:w14="http://schemas.microsoft.com/office/word/2010/wordml" xmlns:w15="http://schemas.microsoft.com/office/word/2012/wordml" xmlns:w16cex="http://schemas.microsoft.com/office/word/2018/wordml/cex" xmlns:w16cid="http://schemas.microsoft.com/office/word/2016/wordml/cid" xmlns:w16="http://schemas.microsoft.com/office/word/2018/wordml" xmlns:w16sdtdh="http://schemas.microsoft.com/office/word/2020/wordml/sdtdatahash" xmlns:w16se="http://schemas.microsoft.com/office/word/2015/wordml/symex" xmlns:wpg="http://schemas.microsoft.com/office/word/2010/wordprocessingGroup" xmlns:wpi="http://schemas.microsoft.com/office/word/2010/wordprocessingInk" xmlns:wne="http://schemas.microsoft.com/office/word/2006/wordml" xmlns:wps="http://schemas.microsoft.com/office/word/2010/wordprocessingShape" mc:Ignorable="w14 w15 w16se w16cid w16 w16cex w16sdtdh wp14">
   <w:abstractNum w:abstractNumId="0" w15:restartNumberingAfterBreak="0">
     <w:nsid w:val="0C321C85"/>
     <w:multiLevelType w:val="multilevel"/>
@@ -9429,7 +9971,7 @@
 </file>
 
 <file path=word/styles.xml><?xml version="1.0" encoding="utf-8"?>
-<w:styles xmlns:mc="http://schemas.openxmlformats.org/markup-compatibility/2006" xmlns:r="http://schemas.openxmlformats.org/officeDocument/2006/relationships" xmlns:w="http://schemas.openxmlformats.org/wordprocessingml/2006/main" xmlns:w14="http://schemas.microsoft.com/office/word/2010/wordml" xmlns:w15="http://schemas.microsoft.com/office/word/2012/wordml" xmlns:w16cex="http://schemas.microsoft.com/office/word/2018/wordml/cex" xmlns:w16cid="http://schemas.microsoft.com/office/word/2016/wordml/cid" xmlns:w16="http://schemas.microsoft.com/office/word/2018/wordml" xmlns:w16se="http://schemas.microsoft.com/office/word/2015/wordml/symex" mc:Ignorable="w14 w15 w16se w16cid w16 w16cex">
+<w:styles xmlns:mc="http://schemas.openxmlformats.org/markup-compatibility/2006" xmlns:r="http://schemas.openxmlformats.org/officeDocument/2006/relationships" xmlns:w="http://schemas.openxmlformats.org/wordprocessingml/2006/main" xmlns:w14="http://schemas.microsoft.com/office/word/2010/wordml" xmlns:w15="http://schemas.microsoft.com/office/word/2012/wordml" xmlns:w16cex="http://schemas.microsoft.com/office/word/2018/wordml/cex" xmlns:w16cid="http://schemas.microsoft.com/office/word/2016/wordml/cid" xmlns:w16="http://schemas.microsoft.com/office/word/2018/wordml" xmlns:w16sdtdh="http://schemas.microsoft.com/office/word/2020/wordml/sdtdatahash" xmlns:w16se="http://schemas.microsoft.com/office/word/2015/wordml/symex" mc:Ignorable="w14 w15 w16se w16cid w16 w16cex w16sdtdh">
   <w:docDefaults>
     <w:rPrDefault>
       <w:rPr>

</xml_diff>